<commit_message>
rellenar documentos individuales cristian
</commit_message>
<xml_diff>
--- a/fase_1/evidencias_individuales/Reyes_Cristian_1.2_APT122_DiarioReflexionFase1.docx
+++ b/fase_1/evidencias_individuales/Reyes_Cristian_1.2_APT122_DiarioReflexionFase1.docx
@@ -1,6 +1,6 @@
 
 <file path=word/document.xml><?xml version="1.0" encoding="utf-8"?>
-<w:document xmlns:wpc="http://schemas.microsoft.com/office/word/2010/wordprocessingCanvas" xmlns:cx="http://schemas.microsoft.com/office/drawing/2014/chartex" xmlns:mc="http://schemas.openxmlformats.org/markup-compatibility/2006" xmlns:o="urn:schemas-microsoft-com:office:office" xmlns:r="http://schemas.openxmlformats.org/officeDocument/2006/relationships" xmlns:m="http://schemas.openxmlformats.org/officeDocument/2006/math" xmlns:v="urn:schemas-microsoft-com:vml" xmlns:wp14="http://schemas.microsoft.com/office/word/2010/wordprocessingDrawing" xmlns:wp="http://schemas.openxmlformats.org/drawingml/2006/wordprocessingDrawing" xmlns:w10="urn:schemas-microsoft-com:office:word" xmlns:w="http://schemas.openxmlformats.org/wordprocessingml/2006/main" xmlns:w14="http://schemas.microsoft.com/office/word/2010/wordml" xmlns:w15="http://schemas.microsoft.com/office/word/2012/wordml" xmlns:w16se="http://schemas.microsoft.com/office/word/2015/wordml/symex" xmlns:wpg="http://schemas.microsoft.com/office/word/2010/wordprocessingGroup" xmlns:wpi="http://schemas.microsoft.com/office/word/2010/wordprocessingInk" xmlns:wne="http://schemas.microsoft.com/office/word/2006/wordml" xmlns:wps="http://schemas.microsoft.com/office/word/2010/wordprocessingShape" mc:Ignorable="w14 w15 w16se wp14">
+<w:document xmlns:wpc="http://schemas.microsoft.com/office/word/2010/wordprocessingCanvas" xmlns:cx="http://schemas.microsoft.com/office/drawing/2014/chartex" xmlns:cx1="http://schemas.microsoft.com/office/drawing/2015/9/8/chartex" xmlns:cx2="http://schemas.microsoft.com/office/drawing/2015/10/21/chartex" xmlns:cx3="http://schemas.microsoft.com/office/drawing/2016/5/9/chartex" xmlns:cx4="http://schemas.microsoft.com/office/drawing/2016/5/10/chartex" xmlns:cx5="http://schemas.microsoft.com/office/drawing/2016/5/11/chartex" xmlns:cx6="http://schemas.microsoft.com/office/drawing/2016/5/12/chartex" xmlns:cx7="http://schemas.microsoft.com/office/drawing/2016/5/13/chartex" xmlns:cx8="http://schemas.microsoft.com/office/drawing/2016/5/14/chartex" xmlns:mc="http://schemas.openxmlformats.org/markup-compatibility/2006" xmlns:aink="http://schemas.microsoft.com/office/drawing/2016/ink" xmlns:am3d="http://schemas.microsoft.com/office/drawing/2017/model3d" xmlns:o="urn:schemas-microsoft-com:office:office" xmlns:r="http://schemas.openxmlformats.org/officeDocument/2006/relationships" xmlns:m="http://schemas.openxmlformats.org/officeDocument/2006/math" xmlns:v="urn:schemas-microsoft-com:vml" xmlns:wp14="http://schemas.microsoft.com/office/word/2010/wordprocessingDrawing" xmlns:wp="http://schemas.openxmlformats.org/drawingml/2006/wordprocessingDrawing" xmlns:w10="urn:schemas-microsoft-com:office:word" xmlns:w="http://schemas.openxmlformats.org/wordprocessingml/2006/main" xmlns:w14="http://schemas.microsoft.com/office/word/2010/wordml" xmlns:w15="http://schemas.microsoft.com/office/word/2012/wordml" xmlns:w16cex="http://schemas.microsoft.com/office/word/2018/wordml/cex" xmlns:w16cid="http://schemas.microsoft.com/office/word/2016/wordml/cid" xmlns:w16="http://schemas.microsoft.com/office/word/2018/wordml" xmlns:w16sdtdh="http://schemas.microsoft.com/office/word/2020/wordml/sdtdatahash" xmlns:w16se="http://schemas.microsoft.com/office/word/2015/wordml/symex" xmlns:wpg="http://schemas.microsoft.com/office/word/2010/wordprocessingGroup" xmlns:wpi="http://schemas.microsoft.com/office/word/2010/wordprocessingInk" xmlns:wne="http://schemas.microsoft.com/office/word/2006/wordml" xmlns:wps="http://schemas.microsoft.com/office/word/2010/wordprocessingShape" mc:Ignorable="w14 w15 w16se w16cid w16 w16cex w16sdtdh wp14">
   <w:body>
     <w:p/>
     <w:tbl>
@@ -359,6 +359,15 @@
                 <w:szCs w:val="24"/>
               </w:rPr>
             </w:pPr>
+            <w:r>
+              <w:rPr>
+                <w:rFonts w:eastAsiaTheme="majorEastAsia"/>
+                <w:color w:val="767171" w:themeColor="background2" w:themeShade="80"/>
+                <w:sz w:val="24"/>
+                <w:szCs w:val="24"/>
+              </w:rPr>
+              <w:t>Las asignaturas que mas me gustaron fueron las de Programación web y de escritorio (en ambas me gustó el entendimiento conceptual que me dieron sobre la programación en 2 importantes platadormas) Bases de datos me gustó porque me dio la base solida necesaria en la persistencia de las app, la seguridad de la información me dio una abertura de la inocencia y me puso alerta frente a los riesgos, gestión de riesgos me fortaleció  identificar los aspectos críticos del software y como controlarlos, la asignatura de programación en android me dio solida base en app movil y nuevas tecnologías y tendencias mobile,  por ultimo los ramos de ingeniería todos me gustaron ya que me dieron la teoría y la plantilla del desarrollo de software en proyectos y metodologías de trabajo</w:t>
+            </w:r>
           </w:p>
           <w:p>
             <w:pPr>
@@ -441,6 +450,24 @@
                 <w:szCs w:val="24"/>
               </w:rPr>
             </w:pPr>
+            <w:r>
+              <w:rPr>
+                <w:rFonts w:eastAsiaTheme="majorEastAsia"/>
+                <w:color w:val="767171" w:themeColor="background2" w:themeShade="80"/>
+                <w:sz w:val="24"/>
+                <w:szCs w:val="24"/>
+              </w:rPr>
+              <w:t xml:space="preserve">Hay un gran valor, ya que las certificaciones y el conocimiento adquirido a nivel mundial están en la vanguardia y </w:t>
+            </w:r>
+            <w:r>
+              <w:rPr>
+                <w:rFonts w:eastAsiaTheme="majorEastAsia"/>
+                <w:color w:val="767171" w:themeColor="background2" w:themeShade="80"/>
+                <w:sz w:val="24"/>
+                <w:szCs w:val="24"/>
+              </w:rPr>
+              <w:t>por sobre muchos países de latam</w:t>
+            </w:r>
           </w:p>
           <w:p>
             <w:pPr>
@@ -641,7 +668,6 @@
                 <w:sz w:val="24"/>
                 <w:szCs w:val="24"/>
               </w:rPr>
-              <w:lastRenderedPageBreak/>
               <w:t xml:space="preserve">2. Revisa las competencias y unidades de competencias correspondientes a cada asignatura de la malla de tu carrera. Marca en </w:t>
             </w:r>
             <w:r>
@@ -1256,6 +1282,15 @@
                 <w:szCs w:val="24"/>
               </w:rPr>
             </w:pPr>
+            <w:r>
+              <w:rPr>
+                <w:rFonts w:eastAsiaTheme="majorEastAsia"/>
+                <w:color w:val="767171" w:themeColor="background2" w:themeShade="80"/>
+                <w:sz w:val="24"/>
+                <w:szCs w:val="24"/>
+              </w:rPr>
+              <w:t>Integraciones api rest, seguridad de la información, desarrollo web y mobile</w:t>
+            </w:r>
           </w:p>
           <w:p>
             <w:pPr>
@@ -1508,6 +1543,15 @@
                 <w:szCs w:val="24"/>
               </w:rPr>
             </w:pPr>
+            <w:r>
+              <w:rPr>
+                <w:rFonts w:eastAsiaTheme="majorEastAsia"/>
+                <w:color w:val="767171" w:themeColor="background2" w:themeShade="80"/>
+                <w:sz w:val="24"/>
+                <w:szCs w:val="24"/>
+              </w:rPr>
+              <w:t>Desarrollando las automatizaciones y las mejores en software que necesita el sistema en chile</w:t>
+            </w:r>
           </w:p>
           <w:p>
             <w:pPr>
@@ -1630,6 +1674,28 @@
                 <w:b/>
                 <w:bCs/>
                 <w:color w:val="1F4E79" w:themeColor="accent1" w:themeShade="80"/>
+              </w:rPr>
+            </w:pPr>
+          </w:p>
+        </w:tc>
+      </w:tr>
+      <w:tr>
+        <w:trPr>
+          <w:trHeight w:val="440"/>
+        </w:trPr>
+        <w:tc>
+          <w:tcPr>
+            <w:tcW w:w="10076" w:type="dxa"/>
+            <w:shd w:val="clear" w:color="auto" w:fill="DEEAF6" w:themeFill="accent1" w:themeFillTint="33"/>
+            <w:vAlign w:val="center"/>
+          </w:tcPr>
+          <w:p>
+            <w:pPr>
+              <w:rPr>
+                <w:rFonts w:eastAsiaTheme="majorEastAsia"/>
+                <w:color w:val="767171" w:themeColor="background2" w:themeShade="80"/>
+                <w:sz w:val="24"/>
+                <w:szCs w:val="24"/>
               </w:rPr>
             </w:pPr>
           </w:p>
@@ -1743,8 +1809,6 @@
                 <w:szCs w:val="20"/>
               </w:rPr>
             </w:pPr>
-            <w:bookmarkStart w:id="0" w:name="_GoBack"/>
-            <w:bookmarkEnd w:id="0"/>
             <w:r>
               <w:rPr>
                 <w:rFonts w:eastAsiaTheme="majorEastAsia"/>
@@ -2213,7 +2277,7 @@
 </file>
 
 <file path=word/endnotes.xml><?xml version="1.0" encoding="utf-8"?>
-<w:endnotes xmlns:wpc="http://schemas.microsoft.com/office/word/2010/wordprocessingCanvas" xmlns:cx="http://schemas.microsoft.com/office/drawing/2014/chartex" xmlns:mc="http://schemas.openxmlformats.org/markup-compatibility/2006" xmlns:o="urn:schemas-microsoft-com:office:office" xmlns:r="http://schemas.openxmlformats.org/officeDocument/2006/relationships" xmlns:m="http://schemas.openxmlformats.org/officeDocument/2006/math" xmlns:v="urn:schemas-microsoft-com:vml" xmlns:wp14="http://schemas.microsoft.com/office/word/2010/wordprocessingDrawing" xmlns:wp="http://schemas.openxmlformats.org/drawingml/2006/wordprocessingDrawing" xmlns:w10="urn:schemas-microsoft-com:office:word" xmlns:w="http://schemas.openxmlformats.org/wordprocessingml/2006/main" xmlns:w14="http://schemas.microsoft.com/office/word/2010/wordml" xmlns:w15="http://schemas.microsoft.com/office/word/2012/wordml" xmlns:w16se="http://schemas.microsoft.com/office/word/2015/wordml/symex" xmlns:wpg="http://schemas.microsoft.com/office/word/2010/wordprocessingGroup" xmlns:wpi="http://schemas.microsoft.com/office/word/2010/wordprocessingInk" xmlns:wne="http://schemas.microsoft.com/office/word/2006/wordml" xmlns:wps="http://schemas.microsoft.com/office/word/2010/wordprocessingShape" mc:Ignorable="w14 w15 w16se wp14">
+<w:endnotes xmlns:wpc="http://schemas.microsoft.com/office/word/2010/wordprocessingCanvas" xmlns:cx="http://schemas.microsoft.com/office/drawing/2014/chartex" xmlns:cx1="http://schemas.microsoft.com/office/drawing/2015/9/8/chartex" xmlns:cx2="http://schemas.microsoft.com/office/drawing/2015/10/21/chartex" xmlns:cx3="http://schemas.microsoft.com/office/drawing/2016/5/9/chartex" xmlns:cx4="http://schemas.microsoft.com/office/drawing/2016/5/10/chartex" xmlns:cx5="http://schemas.microsoft.com/office/drawing/2016/5/11/chartex" xmlns:cx6="http://schemas.microsoft.com/office/drawing/2016/5/12/chartex" xmlns:cx7="http://schemas.microsoft.com/office/drawing/2016/5/13/chartex" xmlns:cx8="http://schemas.microsoft.com/office/drawing/2016/5/14/chartex" xmlns:mc="http://schemas.openxmlformats.org/markup-compatibility/2006" xmlns:aink="http://schemas.microsoft.com/office/drawing/2016/ink" xmlns:am3d="http://schemas.microsoft.com/office/drawing/2017/model3d" xmlns:o="urn:schemas-microsoft-com:office:office" xmlns:r="http://schemas.openxmlformats.org/officeDocument/2006/relationships" xmlns:m="http://schemas.openxmlformats.org/officeDocument/2006/math" xmlns:v="urn:schemas-microsoft-com:vml" xmlns:wp14="http://schemas.microsoft.com/office/word/2010/wordprocessingDrawing" xmlns:wp="http://schemas.openxmlformats.org/drawingml/2006/wordprocessingDrawing" xmlns:w10="urn:schemas-microsoft-com:office:word" xmlns:w="http://schemas.openxmlformats.org/wordprocessingml/2006/main" xmlns:w14="http://schemas.microsoft.com/office/word/2010/wordml" xmlns:w15="http://schemas.microsoft.com/office/word/2012/wordml" xmlns:w16cex="http://schemas.microsoft.com/office/word/2018/wordml/cex" xmlns:w16cid="http://schemas.microsoft.com/office/word/2016/wordml/cid" xmlns:w16="http://schemas.microsoft.com/office/word/2018/wordml" xmlns:w16sdtdh="http://schemas.microsoft.com/office/word/2020/wordml/sdtdatahash" xmlns:w16se="http://schemas.microsoft.com/office/word/2015/wordml/symex" xmlns:wpg="http://schemas.microsoft.com/office/word/2010/wordprocessingGroup" xmlns:wpi="http://schemas.microsoft.com/office/word/2010/wordprocessingInk" xmlns:wne="http://schemas.microsoft.com/office/word/2006/wordml" xmlns:wps="http://schemas.microsoft.com/office/word/2010/wordprocessingShape" mc:Ignorable="w14 w15 w16se w16cid w16 w16cex w16sdtdh wp14">
   <w:endnote w:type="separator" w:id="-1">
     <w:p>
       <w:pPr>
@@ -2238,7 +2302,7 @@
 </file>
 
 <file path=word/footer1.xml><?xml version="1.0" encoding="utf-8"?>
-<w:ftr xmlns:wpc="http://schemas.microsoft.com/office/word/2010/wordprocessingCanvas" xmlns:cx="http://schemas.microsoft.com/office/drawing/2014/chartex" xmlns:mc="http://schemas.openxmlformats.org/markup-compatibility/2006" xmlns:o="urn:schemas-microsoft-com:office:office" xmlns:r="http://schemas.openxmlformats.org/officeDocument/2006/relationships" xmlns:m="http://schemas.openxmlformats.org/officeDocument/2006/math" xmlns:v="urn:schemas-microsoft-com:vml" xmlns:wp14="http://schemas.microsoft.com/office/word/2010/wordprocessingDrawing" xmlns:wp="http://schemas.openxmlformats.org/drawingml/2006/wordprocessingDrawing" xmlns:w10="urn:schemas-microsoft-com:office:word" xmlns:w="http://schemas.openxmlformats.org/wordprocessingml/2006/main" xmlns:w14="http://schemas.microsoft.com/office/word/2010/wordml" xmlns:w15="http://schemas.microsoft.com/office/word/2012/wordml" xmlns:w16se="http://schemas.microsoft.com/office/word/2015/wordml/symex" xmlns:wpg="http://schemas.microsoft.com/office/word/2010/wordprocessingGroup" xmlns:wpi="http://schemas.microsoft.com/office/word/2010/wordprocessingInk" xmlns:wne="http://schemas.microsoft.com/office/word/2006/wordml" xmlns:wps="http://schemas.microsoft.com/office/word/2010/wordprocessingShape" mc:Ignorable="w14 w15 w16se wp14">
+<w:ftr xmlns:wpc="http://schemas.microsoft.com/office/word/2010/wordprocessingCanvas" xmlns:cx="http://schemas.microsoft.com/office/drawing/2014/chartex" xmlns:cx1="http://schemas.microsoft.com/office/drawing/2015/9/8/chartex" xmlns:cx2="http://schemas.microsoft.com/office/drawing/2015/10/21/chartex" xmlns:cx3="http://schemas.microsoft.com/office/drawing/2016/5/9/chartex" xmlns:cx4="http://schemas.microsoft.com/office/drawing/2016/5/10/chartex" xmlns:cx5="http://schemas.microsoft.com/office/drawing/2016/5/11/chartex" xmlns:cx6="http://schemas.microsoft.com/office/drawing/2016/5/12/chartex" xmlns:cx7="http://schemas.microsoft.com/office/drawing/2016/5/13/chartex" xmlns:cx8="http://schemas.microsoft.com/office/drawing/2016/5/14/chartex" xmlns:mc="http://schemas.openxmlformats.org/markup-compatibility/2006" xmlns:aink="http://schemas.microsoft.com/office/drawing/2016/ink" xmlns:am3d="http://schemas.microsoft.com/office/drawing/2017/model3d" xmlns:o="urn:schemas-microsoft-com:office:office" xmlns:r="http://schemas.openxmlformats.org/officeDocument/2006/relationships" xmlns:m="http://schemas.openxmlformats.org/officeDocument/2006/math" xmlns:v="urn:schemas-microsoft-com:vml" xmlns:wp14="http://schemas.microsoft.com/office/word/2010/wordprocessingDrawing" xmlns:wp="http://schemas.openxmlformats.org/drawingml/2006/wordprocessingDrawing" xmlns:w10="urn:schemas-microsoft-com:office:word" xmlns:w="http://schemas.openxmlformats.org/wordprocessingml/2006/main" xmlns:w14="http://schemas.microsoft.com/office/word/2010/wordml" xmlns:w15="http://schemas.microsoft.com/office/word/2012/wordml" xmlns:w16cex="http://schemas.microsoft.com/office/word/2018/wordml/cex" xmlns:w16cid="http://schemas.microsoft.com/office/word/2016/wordml/cid" xmlns:w16="http://schemas.microsoft.com/office/word/2018/wordml" xmlns:w16sdtdh="http://schemas.microsoft.com/office/word/2020/wordml/sdtdatahash" xmlns:w16se="http://schemas.microsoft.com/office/word/2015/wordml/symex" xmlns:wpg="http://schemas.microsoft.com/office/word/2010/wordprocessingGroup" xmlns:wpi="http://schemas.microsoft.com/office/word/2010/wordprocessingInk" xmlns:wne="http://schemas.microsoft.com/office/word/2006/wordml" xmlns:wps="http://schemas.microsoft.com/office/word/2010/wordprocessingShape" mc:Ignorable="w14 w15 w16se w16cid w16 w16cex w16sdtdh wp14">
   <w:sdt>
     <w:sdtPr>
       <w:id w:val="-937982979"/>
@@ -2526,7 +2590,7 @@
 </file>
 
 <file path=word/footnotes.xml><?xml version="1.0" encoding="utf-8"?>
-<w:footnotes xmlns:wpc="http://schemas.microsoft.com/office/word/2010/wordprocessingCanvas" xmlns:cx="http://schemas.microsoft.com/office/drawing/2014/chartex" xmlns:mc="http://schemas.openxmlformats.org/markup-compatibility/2006" xmlns:o="urn:schemas-microsoft-com:office:office" xmlns:r="http://schemas.openxmlformats.org/officeDocument/2006/relationships" xmlns:m="http://schemas.openxmlformats.org/officeDocument/2006/math" xmlns:v="urn:schemas-microsoft-com:vml" xmlns:wp14="http://schemas.microsoft.com/office/word/2010/wordprocessingDrawing" xmlns:wp="http://schemas.openxmlformats.org/drawingml/2006/wordprocessingDrawing" xmlns:w10="urn:schemas-microsoft-com:office:word" xmlns:w="http://schemas.openxmlformats.org/wordprocessingml/2006/main" xmlns:w14="http://schemas.microsoft.com/office/word/2010/wordml" xmlns:w15="http://schemas.microsoft.com/office/word/2012/wordml" xmlns:w16se="http://schemas.microsoft.com/office/word/2015/wordml/symex" xmlns:wpg="http://schemas.microsoft.com/office/word/2010/wordprocessingGroup" xmlns:wpi="http://schemas.microsoft.com/office/word/2010/wordprocessingInk" xmlns:wne="http://schemas.microsoft.com/office/word/2006/wordml" xmlns:wps="http://schemas.microsoft.com/office/word/2010/wordprocessingShape" mc:Ignorable="w14 w15 w16se wp14">
+<w:footnotes xmlns:wpc="http://schemas.microsoft.com/office/word/2010/wordprocessingCanvas" xmlns:cx="http://schemas.microsoft.com/office/drawing/2014/chartex" xmlns:cx1="http://schemas.microsoft.com/office/drawing/2015/9/8/chartex" xmlns:cx2="http://schemas.microsoft.com/office/drawing/2015/10/21/chartex" xmlns:cx3="http://schemas.microsoft.com/office/drawing/2016/5/9/chartex" xmlns:cx4="http://schemas.microsoft.com/office/drawing/2016/5/10/chartex" xmlns:cx5="http://schemas.microsoft.com/office/drawing/2016/5/11/chartex" xmlns:cx6="http://schemas.microsoft.com/office/drawing/2016/5/12/chartex" xmlns:cx7="http://schemas.microsoft.com/office/drawing/2016/5/13/chartex" xmlns:cx8="http://schemas.microsoft.com/office/drawing/2016/5/14/chartex" xmlns:mc="http://schemas.openxmlformats.org/markup-compatibility/2006" xmlns:aink="http://schemas.microsoft.com/office/drawing/2016/ink" xmlns:am3d="http://schemas.microsoft.com/office/drawing/2017/model3d" xmlns:o="urn:schemas-microsoft-com:office:office" xmlns:r="http://schemas.openxmlformats.org/officeDocument/2006/relationships" xmlns:m="http://schemas.openxmlformats.org/officeDocument/2006/math" xmlns:v="urn:schemas-microsoft-com:vml" xmlns:wp14="http://schemas.microsoft.com/office/word/2010/wordprocessingDrawing" xmlns:wp="http://schemas.openxmlformats.org/drawingml/2006/wordprocessingDrawing" xmlns:w10="urn:schemas-microsoft-com:office:word" xmlns:w="http://schemas.openxmlformats.org/wordprocessingml/2006/main" xmlns:w14="http://schemas.microsoft.com/office/word/2010/wordml" xmlns:w15="http://schemas.microsoft.com/office/word/2012/wordml" xmlns:w16cex="http://schemas.microsoft.com/office/word/2018/wordml/cex" xmlns:w16cid="http://schemas.microsoft.com/office/word/2016/wordml/cid" xmlns:w16="http://schemas.microsoft.com/office/word/2018/wordml" xmlns:w16sdtdh="http://schemas.microsoft.com/office/word/2020/wordml/sdtdatahash" xmlns:w16se="http://schemas.microsoft.com/office/word/2015/wordml/symex" xmlns:wpg="http://schemas.microsoft.com/office/word/2010/wordprocessingGroup" xmlns:wpi="http://schemas.microsoft.com/office/word/2010/wordprocessingInk" xmlns:wne="http://schemas.microsoft.com/office/word/2006/wordml" xmlns:wps="http://schemas.microsoft.com/office/word/2010/wordprocessingShape" mc:Ignorable="w14 w15 w16se w16cid w16 w16cex w16sdtdh wp14">
   <w:footnote w:type="separator" w:id="-1">
     <w:p>
       <w:pPr>
@@ -2551,7 +2615,7 @@
 </file>
 
 <file path=word/header1.xml><?xml version="1.0" encoding="utf-8"?>
-<w:hdr xmlns:wpc="http://schemas.microsoft.com/office/word/2010/wordprocessingCanvas" xmlns:cx="http://schemas.microsoft.com/office/drawing/2014/chartex" xmlns:mc="http://schemas.openxmlformats.org/markup-compatibility/2006" xmlns:o="urn:schemas-microsoft-com:office:office" xmlns:r="http://schemas.openxmlformats.org/officeDocument/2006/relationships" xmlns:m="http://schemas.openxmlformats.org/officeDocument/2006/math" xmlns:v="urn:schemas-microsoft-com:vml" xmlns:wp14="http://schemas.microsoft.com/office/word/2010/wordprocessingDrawing" xmlns:wp="http://schemas.openxmlformats.org/drawingml/2006/wordprocessingDrawing" xmlns:w10="urn:schemas-microsoft-com:office:word" xmlns:w="http://schemas.openxmlformats.org/wordprocessingml/2006/main" xmlns:w14="http://schemas.microsoft.com/office/word/2010/wordml" xmlns:w15="http://schemas.microsoft.com/office/word/2012/wordml" xmlns:w16se="http://schemas.microsoft.com/office/word/2015/wordml/symex" xmlns:wpg="http://schemas.microsoft.com/office/word/2010/wordprocessingGroup" xmlns:wpi="http://schemas.microsoft.com/office/word/2010/wordprocessingInk" xmlns:wne="http://schemas.microsoft.com/office/word/2006/wordml" xmlns:wps="http://schemas.microsoft.com/office/word/2010/wordprocessingShape" mc:Ignorable="w14 w15 w16se wp14">
+<w:hdr xmlns:wpc="http://schemas.microsoft.com/office/word/2010/wordprocessingCanvas" xmlns:cx="http://schemas.microsoft.com/office/drawing/2014/chartex" xmlns:cx1="http://schemas.microsoft.com/office/drawing/2015/9/8/chartex" xmlns:cx2="http://schemas.microsoft.com/office/drawing/2015/10/21/chartex" xmlns:cx3="http://schemas.microsoft.com/office/drawing/2016/5/9/chartex" xmlns:cx4="http://schemas.microsoft.com/office/drawing/2016/5/10/chartex" xmlns:cx5="http://schemas.microsoft.com/office/drawing/2016/5/11/chartex" xmlns:cx6="http://schemas.microsoft.com/office/drawing/2016/5/12/chartex" xmlns:cx7="http://schemas.microsoft.com/office/drawing/2016/5/13/chartex" xmlns:cx8="http://schemas.microsoft.com/office/drawing/2016/5/14/chartex" xmlns:mc="http://schemas.openxmlformats.org/markup-compatibility/2006" xmlns:aink="http://schemas.microsoft.com/office/drawing/2016/ink" xmlns:am3d="http://schemas.microsoft.com/office/drawing/2017/model3d" xmlns:o="urn:schemas-microsoft-com:office:office" xmlns:r="http://schemas.openxmlformats.org/officeDocument/2006/relationships" xmlns:m="http://schemas.openxmlformats.org/officeDocument/2006/math" xmlns:v="urn:schemas-microsoft-com:vml" xmlns:wp14="http://schemas.microsoft.com/office/word/2010/wordprocessingDrawing" xmlns:wp="http://schemas.openxmlformats.org/drawingml/2006/wordprocessingDrawing" xmlns:w10="urn:schemas-microsoft-com:office:word" xmlns:w="http://schemas.openxmlformats.org/wordprocessingml/2006/main" xmlns:w14="http://schemas.microsoft.com/office/word/2010/wordml" xmlns:w15="http://schemas.microsoft.com/office/word/2012/wordml" xmlns:w16cex="http://schemas.microsoft.com/office/word/2018/wordml/cex" xmlns:w16cid="http://schemas.microsoft.com/office/word/2016/wordml/cid" xmlns:w16="http://schemas.microsoft.com/office/word/2018/wordml" xmlns:w16sdtdh="http://schemas.microsoft.com/office/word/2020/wordml/sdtdatahash" xmlns:w16se="http://schemas.microsoft.com/office/word/2015/wordml/symex" xmlns:wpg="http://schemas.microsoft.com/office/word/2010/wordprocessingGroup" xmlns:wpi="http://schemas.microsoft.com/office/word/2010/wordprocessingInk" xmlns:wne="http://schemas.microsoft.com/office/word/2006/wordml" xmlns:wps="http://schemas.microsoft.com/office/word/2010/wordprocessingShape" mc:Ignorable="w14 w15 w16se w16cid w16 w16cex w16sdtdh wp14">
   <w:tbl>
     <w:tblPr>
       <w:tblStyle w:val="Tablaconcuadrcula"/>
@@ -2721,7 +2785,7 @@
 </file>
 
 <file path=word/header2.xml><?xml version="1.0" encoding="utf-8"?>
-<w:hdr xmlns:wpc="http://schemas.microsoft.com/office/word/2010/wordprocessingCanvas" xmlns:cx="http://schemas.microsoft.com/office/drawing/2014/chartex" xmlns:mc="http://schemas.openxmlformats.org/markup-compatibility/2006" xmlns:o="urn:schemas-microsoft-com:office:office" xmlns:r="http://schemas.openxmlformats.org/officeDocument/2006/relationships" xmlns:m="http://schemas.openxmlformats.org/officeDocument/2006/math" xmlns:v="urn:schemas-microsoft-com:vml" xmlns:wp14="http://schemas.microsoft.com/office/word/2010/wordprocessingDrawing" xmlns:wp="http://schemas.openxmlformats.org/drawingml/2006/wordprocessingDrawing" xmlns:w10="urn:schemas-microsoft-com:office:word" xmlns:w="http://schemas.openxmlformats.org/wordprocessingml/2006/main" xmlns:w14="http://schemas.microsoft.com/office/word/2010/wordml" xmlns:w15="http://schemas.microsoft.com/office/word/2012/wordml" xmlns:w16se="http://schemas.microsoft.com/office/word/2015/wordml/symex" xmlns:wpg="http://schemas.microsoft.com/office/word/2010/wordprocessingGroup" xmlns:wpi="http://schemas.microsoft.com/office/word/2010/wordprocessingInk" xmlns:wne="http://schemas.microsoft.com/office/word/2006/wordml" xmlns:wps="http://schemas.microsoft.com/office/word/2010/wordprocessingShape" mc:Ignorable="w14 w15 w16se wp14">
+<w:hdr xmlns:wpc="http://schemas.microsoft.com/office/word/2010/wordprocessingCanvas" xmlns:cx="http://schemas.microsoft.com/office/drawing/2014/chartex" xmlns:cx1="http://schemas.microsoft.com/office/drawing/2015/9/8/chartex" xmlns:cx2="http://schemas.microsoft.com/office/drawing/2015/10/21/chartex" xmlns:cx3="http://schemas.microsoft.com/office/drawing/2016/5/9/chartex" xmlns:cx4="http://schemas.microsoft.com/office/drawing/2016/5/10/chartex" xmlns:cx5="http://schemas.microsoft.com/office/drawing/2016/5/11/chartex" xmlns:cx6="http://schemas.microsoft.com/office/drawing/2016/5/12/chartex" xmlns:cx7="http://schemas.microsoft.com/office/drawing/2016/5/13/chartex" xmlns:cx8="http://schemas.microsoft.com/office/drawing/2016/5/14/chartex" xmlns:mc="http://schemas.openxmlformats.org/markup-compatibility/2006" xmlns:aink="http://schemas.microsoft.com/office/drawing/2016/ink" xmlns:am3d="http://schemas.microsoft.com/office/drawing/2017/model3d" xmlns:o="urn:schemas-microsoft-com:office:office" xmlns:r="http://schemas.openxmlformats.org/officeDocument/2006/relationships" xmlns:m="http://schemas.openxmlformats.org/officeDocument/2006/math" xmlns:v="urn:schemas-microsoft-com:vml" xmlns:wp14="http://schemas.microsoft.com/office/word/2010/wordprocessingDrawing" xmlns:wp="http://schemas.openxmlformats.org/drawingml/2006/wordprocessingDrawing" xmlns:w10="urn:schemas-microsoft-com:office:word" xmlns:w="http://schemas.openxmlformats.org/wordprocessingml/2006/main" xmlns:w14="http://schemas.microsoft.com/office/word/2010/wordml" xmlns:w15="http://schemas.microsoft.com/office/word/2012/wordml" xmlns:w16cex="http://schemas.microsoft.com/office/word/2018/wordml/cex" xmlns:w16cid="http://schemas.microsoft.com/office/word/2016/wordml/cid" xmlns:w16="http://schemas.microsoft.com/office/word/2018/wordml" xmlns:w16sdtdh="http://schemas.microsoft.com/office/word/2020/wordml/sdtdatahash" xmlns:w16se="http://schemas.microsoft.com/office/word/2015/wordml/symex" xmlns:wpg="http://schemas.microsoft.com/office/word/2010/wordprocessingGroup" xmlns:wpi="http://schemas.microsoft.com/office/word/2010/wordprocessingInk" xmlns:wne="http://schemas.microsoft.com/office/word/2006/wordml" xmlns:wps="http://schemas.microsoft.com/office/word/2010/wordprocessingShape" mc:Ignorable="w14 w15 w16se w16cid w16 w16cex w16sdtdh wp14">
   <w:tbl>
     <w:tblPr>
       <w:tblStyle w:val="Tablaconcuadrcula"/>
@@ -2994,7 +3058,7 @@
 </file>
 
 <file path=word/numbering.xml><?xml version="1.0" encoding="utf-8"?>
-<w:numbering xmlns:wpc="http://schemas.microsoft.com/office/word/2010/wordprocessingCanvas" xmlns:cx="http://schemas.microsoft.com/office/drawing/2014/chartex" xmlns:mc="http://schemas.openxmlformats.org/markup-compatibility/2006" xmlns:o="urn:schemas-microsoft-com:office:office" xmlns:r="http://schemas.openxmlformats.org/officeDocument/2006/relationships" xmlns:m="http://schemas.openxmlformats.org/officeDocument/2006/math" xmlns:v="urn:schemas-microsoft-com:vml" xmlns:wp14="http://schemas.microsoft.com/office/word/2010/wordprocessingDrawing" xmlns:wp="http://schemas.openxmlformats.org/drawingml/2006/wordprocessingDrawing" xmlns:w10="urn:schemas-microsoft-com:office:word" xmlns:w="http://schemas.openxmlformats.org/wordprocessingml/2006/main" xmlns:w14="http://schemas.microsoft.com/office/word/2010/wordml" xmlns:w15="http://schemas.microsoft.com/office/word/2012/wordml" xmlns:w16se="http://schemas.microsoft.com/office/word/2015/wordml/symex" xmlns:wpg="http://schemas.microsoft.com/office/word/2010/wordprocessingGroup" xmlns:wpi="http://schemas.microsoft.com/office/word/2010/wordprocessingInk" xmlns:wne="http://schemas.microsoft.com/office/word/2006/wordml" xmlns:wps="http://schemas.microsoft.com/office/word/2010/wordprocessingShape" mc:Ignorable="w14 w15 w16se wp14">
+<w:numbering xmlns:wpc="http://schemas.microsoft.com/office/word/2010/wordprocessingCanvas" xmlns:cx="http://schemas.microsoft.com/office/drawing/2014/chartex" xmlns:cx1="http://schemas.microsoft.com/office/drawing/2015/9/8/chartex" xmlns:cx2="http://schemas.microsoft.com/office/drawing/2015/10/21/chartex" xmlns:cx3="http://schemas.microsoft.com/office/drawing/2016/5/9/chartex" xmlns:cx4="http://schemas.microsoft.com/office/drawing/2016/5/10/chartex" xmlns:cx5="http://schemas.microsoft.com/office/drawing/2016/5/11/chartex" xmlns:cx6="http://schemas.microsoft.com/office/drawing/2016/5/12/chartex" xmlns:cx7="http://schemas.microsoft.com/office/drawing/2016/5/13/chartex" xmlns:cx8="http://schemas.microsoft.com/office/drawing/2016/5/14/chartex" xmlns:mc="http://schemas.openxmlformats.org/markup-compatibility/2006" xmlns:aink="http://schemas.microsoft.com/office/drawing/2016/ink" xmlns:am3d="http://schemas.microsoft.com/office/drawing/2017/model3d" xmlns:o="urn:schemas-microsoft-com:office:office" xmlns:r="http://schemas.openxmlformats.org/officeDocument/2006/relationships" xmlns:m="http://schemas.openxmlformats.org/officeDocument/2006/math" xmlns:v="urn:schemas-microsoft-com:vml" xmlns:wp14="http://schemas.microsoft.com/office/word/2010/wordprocessingDrawing" xmlns:wp="http://schemas.openxmlformats.org/drawingml/2006/wordprocessingDrawing" xmlns:w10="urn:schemas-microsoft-com:office:word" xmlns:w="http://schemas.openxmlformats.org/wordprocessingml/2006/main" xmlns:w14="http://schemas.microsoft.com/office/word/2010/wordml" xmlns:w15="http://schemas.microsoft.com/office/word/2012/wordml" xmlns:w16cex="http://schemas.microsoft.com/office/word/2018/wordml/cex" xmlns:w16cid="http://schemas.microsoft.com/office/word/2016/wordml/cid" xmlns:w16="http://schemas.microsoft.com/office/word/2018/wordml" xmlns:w16sdtdh="http://schemas.microsoft.com/office/word/2020/wordml/sdtdatahash" xmlns:w16se="http://schemas.microsoft.com/office/word/2015/wordml/symex" xmlns:wpg="http://schemas.microsoft.com/office/word/2010/wordprocessingGroup" xmlns:wpi="http://schemas.microsoft.com/office/word/2010/wordprocessingInk" xmlns:wne="http://schemas.microsoft.com/office/word/2006/wordml" xmlns:wps="http://schemas.microsoft.com/office/word/2010/wordprocessingShape" mc:Ignorable="w14 w15 w16se w16cid w16 w16cex w16sdtdh wp14">
   <w:abstractNum w:abstractNumId="0" w15:restartNumberingAfterBreak="0">
     <w:nsid w:val="049156A1"/>
     <w:multiLevelType w:val="hybridMultilevel"/>
@@ -7693,7 +7757,7 @@
 </file>
 
 <file path=word/styles.xml><?xml version="1.0" encoding="utf-8"?>
-<w:styles xmlns:mc="http://schemas.openxmlformats.org/markup-compatibility/2006" xmlns:r="http://schemas.openxmlformats.org/officeDocument/2006/relationships" xmlns:w="http://schemas.openxmlformats.org/wordprocessingml/2006/main" xmlns:w14="http://schemas.microsoft.com/office/word/2010/wordml" xmlns:w15="http://schemas.microsoft.com/office/word/2012/wordml" xmlns:w16se="http://schemas.microsoft.com/office/word/2015/wordml/symex" mc:Ignorable="w14 w15 w16se">
+<w:styles xmlns:mc="http://schemas.openxmlformats.org/markup-compatibility/2006" xmlns:r="http://schemas.openxmlformats.org/officeDocument/2006/relationships" xmlns:w="http://schemas.openxmlformats.org/wordprocessingml/2006/main" xmlns:w14="http://schemas.microsoft.com/office/word/2010/wordml" xmlns:w15="http://schemas.microsoft.com/office/word/2012/wordml" xmlns:w16cex="http://schemas.microsoft.com/office/word/2018/wordml/cex" xmlns:w16cid="http://schemas.microsoft.com/office/word/2016/wordml/cid" xmlns:w16="http://schemas.microsoft.com/office/word/2018/wordml" xmlns:w16sdtdh="http://schemas.microsoft.com/office/word/2020/wordml/sdtdatahash" xmlns:w16se="http://schemas.microsoft.com/office/word/2015/wordml/symex" mc:Ignorable="w14 w15 w16se w16cid w16 w16cex w16sdtdh">
   <w:docDefaults>
     <w:rPrDefault>
       <w:rPr>
@@ -7709,7 +7773,7 @@
       </w:pPr>
     </w:pPrDefault>
   </w:docDefaults>
-  <w:latentStyles w:defLockedState="0" w:defUIPriority="99" w:defSemiHidden="0" w:defUnhideWhenUsed="0" w:defQFormat="0" w:count="371">
+  <w:latentStyles w:defLockedState="0" w:defUIPriority="99" w:defSemiHidden="0" w:defUnhideWhenUsed="0" w:defQFormat="0" w:count="376">
     <w:lsdException w:name="Normal" w:uiPriority="0" w:qFormat="1"/>
     <w:lsdException w:name="heading 1" w:uiPriority="9" w:qFormat="1"/>
     <w:lsdException w:name="heading 2" w:semiHidden="1" w:uiPriority="9" w:unhideWhenUsed="1" w:qFormat="1"/>
@@ -7815,7 +7879,6 @@
     <w:lsdException w:name="HTML Sample" w:semiHidden="1" w:unhideWhenUsed="1"/>
     <w:lsdException w:name="HTML Typewriter" w:semiHidden="1" w:unhideWhenUsed="1"/>
     <w:lsdException w:name="HTML Variable" w:semiHidden="1" w:unhideWhenUsed="1"/>
-    <w:lsdException w:name="Normal Table" w:semiHidden="1" w:unhideWhenUsed="1"/>
     <w:lsdException w:name="annotation subject" w:semiHidden="1" w:unhideWhenUsed="1"/>
     <w:lsdException w:name="No List" w:semiHidden="1" w:unhideWhenUsed="1"/>
     <w:lsdException w:name="Outline List 1" w:semiHidden="1" w:unhideWhenUsed="1"/>
@@ -7858,11 +7921,8 @@
     <w:lsdException w:name="Table Contemporary" w:semiHidden="1" w:unhideWhenUsed="1"/>
     <w:lsdException w:name="Table Elegant" w:semiHidden="1" w:unhideWhenUsed="1"/>
     <w:lsdException w:name="Table Professional" w:semiHidden="1" w:unhideWhenUsed="1"/>
-    <w:lsdException w:name="Table Subtle 1" w:semiHidden="1" w:unhideWhenUsed="1"/>
     <w:lsdException w:name="Table Subtle 2" w:semiHidden="1" w:unhideWhenUsed="1"/>
     <w:lsdException w:name="Table Web 1" w:semiHidden="1" w:unhideWhenUsed="1"/>
-    <w:lsdException w:name="Table Web 2" w:semiHidden="1" w:unhideWhenUsed="1"/>
-    <w:lsdException w:name="Table Web 3" w:semiHidden="1" w:unhideWhenUsed="1"/>
     <w:lsdException w:name="Balloon Text" w:semiHidden="1" w:unhideWhenUsed="1"/>
     <w:lsdException w:name="Table Grid" w:uiPriority="39"/>
     <w:lsdException w:name="Table Theme" w:semiHidden="1" w:unhideWhenUsed="1"/>
@@ -8081,6 +8141,11 @@
     <w:lsdException w:name="List Table 5 Dark Accent 6" w:uiPriority="50"/>
     <w:lsdException w:name="List Table 6 Colorful Accent 6" w:uiPriority="51"/>
     <w:lsdException w:name="List Table 7 Colorful Accent 6" w:uiPriority="52"/>
+    <w:lsdException w:name="Mention" w:semiHidden="1" w:unhideWhenUsed="1"/>
+    <w:lsdException w:name="Smart Hyperlink" w:semiHidden="1" w:unhideWhenUsed="1"/>
+    <w:lsdException w:name="Hashtag" w:semiHidden="1" w:unhideWhenUsed="1"/>
+    <w:lsdException w:name="Unresolved Mention" w:semiHidden="1" w:unhideWhenUsed="1"/>
+    <w:lsdException w:name="Smart Link" w:semiHidden="1" w:unhideWhenUsed="1"/>
   </w:latentStyles>
   <w:style w:type="paragraph" w:default="1" w:styleId="Normal">
     <w:name w:val="Normal"/>
@@ -9064,7 +9129,7 @@
       <w:szCs w:val="24"/>
     </w:rPr>
   </w:style>
-  <w:style w:type="table" w:styleId="Cuadrculadetablaclara">
+  <w:style w:type="table" w:styleId="Tablaconcuadrculaclara">
     <w:name w:val="Grid Table Light"/>
     <w:basedOn w:val="Tablanormal"/>
     <w:uiPriority w:val="40"/>
@@ -9086,7 +9151,7 @@
   <w:style w:type="table" w:customStyle="1" w:styleId="Cuadrculadetablaclara1">
     <w:name w:val="Cuadrícula de tabla clara1"/>
     <w:basedOn w:val="Tablanormal"/>
-    <w:next w:val="Cuadrculadetablaclara"/>
+    <w:next w:val="Tablaconcuadrculaclara"/>
     <w:uiPriority w:val="40"/>
     <w:rsid w:val="00943DF1"/>
     <w:pPr>
@@ -9139,532 +9204,6 @@
     </w:rPr>
   </w:style>
 </w:styles>
-</file>
-
-<file path=word/glossary/document.xml><?xml version="1.0" encoding="utf-8"?>
-<w:glossaryDocument xmlns:wpc="http://schemas.microsoft.com/office/word/2010/wordprocessingCanvas" xmlns:cx="http://schemas.microsoft.com/office/drawing/2014/chartex" xmlns:mc="http://schemas.openxmlformats.org/markup-compatibility/2006" xmlns:o="urn:schemas-microsoft-com:office:office" xmlns:r="http://schemas.openxmlformats.org/officeDocument/2006/relationships" xmlns:m="http://schemas.openxmlformats.org/officeDocument/2006/math" xmlns:v="urn:schemas-microsoft-com:vml" xmlns:wp14="http://schemas.microsoft.com/office/word/2010/wordprocessingDrawing" xmlns:wp="http://schemas.openxmlformats.org/drawingml/2006/wordprocessingDrawing" xmlns:w10="urn:schemas-microsoft-com:office:word" xmlns:w="http://schemas.openxmlformats.org/wordprocessingml/2006/main" xmlns:w14="http://schemas.microsoft.com/office/word/2010/wordml" xmlns:w15="http://schemas.microsoft.com/office/word/2012/wordml" xmlns:w16se="http://schemas.microsoft.com/office/word/2015/wordml/symex" xmlns:wpg="http://schemas.microsoft.com/office/word/2010/wordprocessingGroup" xmlns:wpi="http://schemas.microsoft.com/office/word/2010/wordprocessingInk" xmlns:wne="http://schemas.microsoft.com/office/word/2006/wordml" xmlns:wps="http://schemas.microsoft.com/office/word/2010/wordprocessingShape" mc:Ignorable="w14 w15 w16se wp14"/>
-</file>
-
-<file path=word/glossary/fontTable.xml><?xml version="1.0" encoding="utf-8"?>
-<w:fonts xmlns:mc="http://schemas.openxmlformats.org/markup-compatibility/2006" xmlns:r="http://schemas.openxmlformats.org/officeDocument/2006/relationships" xmlns:w="http://schemas.openxmlformats.org/wordprocessingml/2006/main" xmlns:w14="http://schemas.microsoft.com/office/word/2010/wordml" xmlns:w15="http://schemas.microsoft.com/office/word/2012/wordml" xmlns:w16se="http://schemas.microsoft.com/office/word/2015/wordml/symex" mc:Ignorable="w14 w15 w16se">
-  <w:font w:name="Calibri">
-    <w:panose1 w:val="020F0502020204030204"/>
-    <w:charset w:val="00"/>
-    <w:family w:val="swiss"/>
-    <w:pitch w:val="variable"/>
-    <w:sig w:usb0="E4002EFF" w:usb1="C000247B" w:usb2="00000009" w:usb3="00000000" w:csb0="000001FF" w:csb1="00000000"/>
-  </w:font>
-  <w:font w:name="Times New Roman">
-    <w:panose1 w:val="02020603050405020304"/>
-    <w:charset w:val="00"/>
-    <w:family w:val="roman"/>
-    <w:pitch w:val="variable"/>
-    <w:sig w:usb0="E0002EFF" w:usb1="C000785B" w:usb2="00000009" w:usb3="00000000" w:csb0="000001FF" w:csb1="00000000"/>
-  </w:font>
-  <w:font w:name="Courier New">
-    <w:panose1 w:val="02070309020205020404"/>
-    <w:charset w:val="00"/>
-    <w:family w:val="modern"/>
-    <w:pitch w:val="fixed"/>
-    <w:sig w:usb0="E0002EFF" w:usb1="C0007843" w:usb2="00000009" w:usb3="00000000" w:csb0="000001FF" w:csb1="00000000"/>
-  </w:font>
-  <w:font w:name="Wingdings">
-    <w:panose1 w:val="05000000000000000000"/>
-    <w:charset w:val="02"/>
-    <w:family w:val="auto"/>
-    <w:pitch w:val="variable"/>
-    <w:sig w:usb0="00000000" w:usb1="10000000" w:usb2="00000000" w:usb3="00000000" w:csb0="80000000" w:csb1="00000000"/>
-  </w:font>
-  <w:font w:name="Symbol">
-    <w:panose1 w:val="05050102010706020507"/>
-    <w:charset w:val="02"/>
-    <w:family w:val="roman"/>
-    <w:pitch w:val="variable"/>
-    <w:sig w:usb0="00000000" w:usb1="10000000" w:usb2="00000000" w:usb3="00000000" w:csb0="80000000" w:csb1="00000000"/>
-  </w:font>
-  <w:font w:name="Calibri Light">
-    <w:panose1 w:val="020F0302020204030204"/>
-    <w:charset w:val="00"/>
-    <w:family w:val="swiss"/>
-    <w:pitch w:val="variable"/>
-    <w:sig w:usb0="E4002EFF" w:usb1="C000247B" w:usb2="00000009" w:usb3="00000000" w:csb0="000001FF" w:csb1="00000000"/>
-  </w:font>
-  <w:font w:name="Segoe UI">
-    <w:panose1 w:val="020B0502040204020203"/>
-    <w:charset w:val="00"/>
-    <w:family w:val="swiss"/>
-    <w:pitch w:val="variable"/>
-    <w:sig w:usb0="E4002EFF" w:usb1="C000E47F" w:usb2="00000009" w:usb3="00000000" w:csb0="000001FF" w:csb1="00000000"/>
-  </w:font>
-  <w:font w:name="Century Gothic">
-    <w:panose1 w:val="020B0502020202020204"/>
-    <w:charset w:val="00"/>
-    <w:family w:val="swiss"/>
-    <w:pitch w:val="variable"/>
-    <w:sig w:usb0="00000287" w:usb1="00000000" w:usb2="00000000" w:usb3="00000000" w:csb0="0000009F" w:csb1="00000000"/>
-  </w:font>
-</w:fonts>
-</file>
-
-<file path=word/glossary/settings.xml><?xml version="1.0" encoding="utf-8"?>
-<w:settings xmlns:mc="http://schemas.openxmlformats.org/markup-compatibility/2006" xmlns:o="urn:schemas-microsoft-com:office:office" xmlns:r="http://schemas.openxmlformats.org/officeDocument/2006/relationships" xmlns:m="http://schemas.openxmlformats.org/officeDocument/2006/math" xmlns:v="urn:schemas-microsoft-com:vml" xmlns:w10="urn:schemas-microsoft-com:office:word" xmlns:w="http://schemas.openxmlformats.org/wordprocessingml/2006/main" xmlns:w14="http://schemas.microsoft.com/office/word/2010/wordml" xmlns:w15="http://schemas.microsoft.com/office/word/2012/wordml" xmlns:w16se="http://schemas.microsoft.com/office/word/2015/wordml/symex" xmlns:sl="http://schemas.openxmlformats.org/schemaLibrary/2006/main" mc:Ignorable="w14 w15 w16se">
-  <w:defaultTabStop w:val="708"/>
-  <w:hyphenationZone w:val="425"/>
-  <w:characterSpacingControl w:val="doNotCompress"/>
-  <w:compat>
-    <w:useFELayout/>
-    <w:compatSetting w:name="compatibilityMode" w:uri="http://schemas.microsoft.com/office/word" w:val="12"/>
-  </w:compat>
-  <w:rsids>
-    <w:rsidRoot w:val="004A7892"/>
-    <w:rsid w:val="004A7892"/>
-  </w:rsids>
-  <m:mathPr>
-    <m:mathFont m:val="Cambria Math"/>
-    <m:brkBin m:val="before"/>
-    <m:brkBinSub m:val="--"/>
-    <m:smallFrac m:val="0"/>
-    <m:dispDef/>
-    <m:lMargin m:val="0"/>
-    <m:rMargin m:val="0"/>
-    <m:defJc m:val="centerGroup"/>
-    <m:wrapIndent m:val="1440"/>
-    <m:intLim m:val="subSup"/>
-    <m:naryLim m:val="undOvr"/>
-  </m:mathPr>
-  <w:themeFontLang w:val="es-CL"/>
-  <w:clrSchemeMapping w:bg1="light1" w:t1="dark1" w:bg2="light2" w:t2="dark2" w:accent1="accent1" w:accent2="accent2" w:accent3="accent3" w:accent4="accent4" w:accent5="accent5" w:accent6="accent6" w:hyperlink="hyperlink" w:followedHyperlink="followedHyperlink"/>
-  <w:decimalSymbol w:val=","/>
-  <w:listSeparator w:val=";"/>
-</w:settings>
-</file>
-
-<file path=word/glossary/styles.xml><?xml version="1.0" encoding="utf-8"?>
-<w:styles xmlns:mc="http://schemas.openxmlformats.org/markup-compatibility/2006" xmlns:r="http://schemas.openxmlformats.org/officeDocument/2006/relationships" xmlns:w="http://schemas.openxmlformats.org/wordprocessingml/2006/main" xmlns:w14="http://schemas.microsoft.com/office/word/2010/wordml" xmlns:w15="http://schemas.microsoft.com/office/word/2012/wordml" xmlns:w16se="http://schemas.microsoft.com/office/word/2015/wordml/symex" mc:Ignorable="w14 w15 w16se">
-  <w:docDefaults>
-    <w:rPrDefault>
-      <w:rPr>
-        <w:rFonts w:asciiTheme="minorHAnsi" w:eastAsiaTheme="minorEastAsia" w:hAnsiTheme="minorHAnsi" w:cstheme="minorBidi"/>
-        <w:sz w:val="22"/>
-        <w:szCs w:val="22"/>
-        <w:lang w:val="es-CL" w:eastAsia="es-CL" w:bidi="ar-SA"/>
-      </w:rPr>
-    </w:rPrDefault>
-    <w:pPrDefault>
-      <w:pPr>
-        <w:spacing w:after="160" w:line="259" w:lineRule="auto"/>
-      </w:pPr>
-    </w:pPrDefault>
-  </w:docDefaults>
-  <w:latentStyles w:defLockedState="0" w:defUIPriority="99" w:defSemiHidden="0" w:defUnhideWhenUsed="0" w:defQFormat="0" w:count="371">
-    <w:lsdException w:name="Normal" w:uiPriority="0" w:qFormat="1"/>
-    <w:lsdException w:name="heading 1" w:uiPriority="9" w:qFormat="1"/>
-    <w:lsdException w:name="heading 2" w:semiHidden="1" w:uiPriority="9" w:unhideWhenUsed="1" w:qFormat="1"/>
-    <w:lsdException w:name="heading 3" w:semiHidden="1" w:uiPriority="9" w:unhideWhenUsed="1" w:qFormat="1"/>
-    <w:lsdException w:name="heading 4" w:semiHidden="1" w:uiPriority="9" w:unhideWhenUsed="1" w:qFormat="1"/>
-    <w:lsdException w:name="heading 5" w:semiHidden="1" w:uiPriority="9" w:unhideWhenUsed="1" w:qFormat="1"/>
-    <w:lsdException w:name="heading 6" w:semiHidden="1" w:uiPriority="9" w:unhideWhenUsed="1" w:qFormat="1"/>
-    <w:lsdException w:name="heading 7" w:semiHidden="1" w:uiPriority="9" w:unhideWhenUsed="1" w:qFormat="1"/>
-    <w:lsdException w:name="heading 8" w:semiHidden="1" w:uiPriority="9" w:unhideWhenUsed="1" w:qFormat="1"/>
-    <w:lsdException w:name="heading 9" w:semiHidden="1" w:uiPriority="9" w:unhideWhenUsed="1" w:qFormat="1"/>
-    <w:lsdException w:name="index 1" w:semiHidden="1" w:unhideWhenUsed="1"/>
-    <w:lsdException w:name="index 2" w:semiHidden="1" w:unhideWhenUsed="1"/>
-    <w:lsdException w:name="index 3" w:semiHidden="1" w:unhideWhenUsed="1"/>
-    <w:lsdException w:name="index 4" w:semiHidden="1" w:unhideWhenUsed="1"/>
-    <w:lsdException w:name="index 5" w:semiHidden="1" w:unhideWhenUsed="1"/>
-    <w:lsdException w:name="index 6" w:semiHidden="1" w:unhideWhenUsed="1"/>
-    <w:lsdException w:name="index 7" w:semiHidden="1" w:unhideWhenUsed="1"/>
-    <w:lsdException w:name="index 8" w:semiHidden="1" w:unhideWhenUsed="1"/>
-    <w:lsdException w:name="index 9" w:semiHidden="1" w:unhideWhenUsed="1"/>
-    <w:lsdException w:name="toc 1" w:semiHidden="1" w:uiPriority="39" w:unhideWhenUsed="1"/>
-    <w:lsdException w:name="toc 2" w:semiHidden="1" w:uiPriority="39" w:unhideWhenUsed="1"/>
-    <w:lsdException w:name="toc 3" w:semiHidden="1" w:uiPriority="39" w:unhideWhenUsed="1"/>
-    <w:lsdException w:name="toc 4" w:semiHidden="1" w:uiPriority="39" w:unhideWhenUsed="1"/>
-    <w:lsdException w:name="toc 5" w:semiHidden="1" w:uiPriority="39" w:unhideWhenUsed="1"/>
-    <w:lsdException w:name="toc 6" w:semiHidden="1" w:uiPriority="39" w:unhideWhenUsed="1"/>
-    <w:lsdException w:name="toc 7" w:semiHidden="1" w:uiPriority="39" w:unhideWhenUsed="1"/>
-    <w:lsdException w:name="toc 8" w:semiHidden="1" w:uiPriority="39" w:unhideWhenUsed="1"/>
-    <w:lsdException w:name="toc 9" w:semiHidden="1" w:uiPriority="39" w:unhideWhenUsed="1"/>
-    <w:lsdException w:name="Normal Indent" w:semiHidden="1" w:unhideWhenUsed="1"/>
-    <w:lsdException w:name="footnote text" w:semiHidden="1" w:unhideWhenUsed="1"/>
-    <w:lsdException w:name="annotation text" w:semiHidden="1" w:unhideWhenUsed="1"/>
-    <w:lsdException w:name="header" w:semiHidden="1" w:unhideWhenUsed="1"/>
-    <w:lsdException w:name="footer" w:semiHidden="1" w:unhideWhenUsed="1"/>
-    <w:lsdException w:name="index heading" w:semiHidden="1" w:unhideWhenUsed="1"/>
-    <w:lsdException w:name="caption" w:semiHidden="1" w:uiPriority="35" w:unhideWhenUsed="1" w:qFormat="1"/>
-    <w:lsdException w:name="table of figures" w:semiHidden="1" w:unhideWhenUsed="1"/>
-    <w:lsdException w:name="envelope address" w:semiHidden="1" w:unhideWhenUsed="1"/>
-    <w:lsdException w:name="envelope return" w:semiHidden="1" w:unhideWhenUsed="1"/>
-    <w:lsdException w:name="footnote reference" w:semiHidden="1" w:unhideWhenUsed="1"/>
-    <w:lsdException w:name="annotation reference" w:semiHidden="1" w:unhideWhenUsed="1"/>
-    <w:lsdException w:name="line number" w:semiHidden="1" w:unhideWhenUsed="1"/>
-    <w:lsdException w:name="page number" w:semiHidden="1" w:unhideWhenUsed="1"/>
-    <w:lsdException w:name="endnote reference" w:semiHidden="1" w:unhideWhenUsed="1"/>
-    <w:lsdException w:name="endnote text" w:semiHidden="1" w:unhideWhenUsed="1"/>
-    <w:lsdException w:name="table of authorities" w:semiHidden="1" w:unhideWhenUsed="1"/>
-    <w:lsdException w:name="macro" w:semiHidden="1" w:unhideWhenUsed="1"/>
-    <w:lsdException w:name="toa heading" w:semiHidden="1" w:unhideWhenUsed="1"/>
-    <w:lsdException w:name="List" w:semiHidden="1" w:unhideWhenUsed="1"/>
-    <w:lsdException w:name="List Bullet" w:semiHidden="1" w:unhideWhenUsed="1"/>
-    <w:lsdException w:name="List Number" w:semiHidden="1" w:unhideWhenUsed="1"/>
-    <w:lsdException w:name="List 2" w:semiHidden="1" w:unhideWhenUsed="1"/>
-    <w:lsdException w:name="List 3" w:semiHidden="1" w:unhideWhenUsed="1"/>
-    <w:lsdException w:name="List 4" w:semiHidden="1" w:unhideWhenUsed="1"/>
-    <w:lsdException w:name="List 5" w:semiHidden="1" w:unhideWhenUsed="1"/>
-    <w:lsdException w:name="List Bullet 2" w:semiHidden="1" w:unhideWhenUsed="1"/>
-    <w:lsdException w:name="List Bullet 3" w:semiHidden="1" w:unhideWhenUsed="1"/>
-    <w:lsdException w:name="List Bullet 4" w:semiHidden="1" w:unhideWhenUsed="1"/>
-    <w:lsdException w:name="List Bullet 5" w:semiHidden="1" w:unhideWhenUsed="1"/>
-    <w:lsdException w:name="List Number 2" w:semiHidden="1" w:unhideWhenUsed="1"/>
-    <w:lsdException w:name="List Number 3" w:semiHidden="1" w:unhideWhenUsed="1"/>
-    <w:lsdException w:name="List Number 4" w:semiHidden="1" w:unhideWhenUsed="1"/>
-    <w:lsdException w:name="List Number 5" w:semiHidden="1" w:unhideWhenUsed="1"/>
-    <w:lsdException w:name="Title" w:uiPriority="10" w:qFormat="1"/>
-    <w:lsdException w:name="Closing" w:semiHidden="1" w:unhideWhenUsed="1"/>
-    <w:lsdException w:name="Signature" w:semiHidden="1" w:unhideWhenUsed="1"/>
-    <w:lsdException w:name="Default Paragraph Font" w:semiHidden="1" w:uiPriority="1" w:unhideWhenUsed="1"/>
-    <w:lsdException w:name="Body Text" w:semiHidden="1" w:unhideWhenUsed="1"/>
-    <w:lsdException w:name="Body Text Indent" w:semiHidden="1" w:unhideWhenUsed="1"/>
-    <w:lsdException w:name="List Continue" w:semiHidden="1" w:unhideWhenUsed="1"/>
-    <w:lsdException w:name="List Continue 2" w:semiHidden="1" w:unhideWhenUsed="1"/>
-    <w:lsdException w:name="List Continue 3" w:semiHidden="1" w:unhideWhenUsed="1"/>
-    <w:lsdException w:name="List Continue 4" w:semiHidden="1" w:unhideWhenUsed="1"/>
-    <w:lsdException w:name="List Continue 5" w:semiHidden="1" w:unhideWhenUsed="1"/>
-    <w:lsdException w:name="Message Header" w:semiHidden="1" w:unhideWhenUsed="1"/>
-    <w:lsdException w:name="Subtitle" w:uiPriority="11" w:qFormat="1"/>
-    <w:lsdException w:name="Salutation" w:semiHidden="1" w:unhideWhenUsed="1"/>
-    <w:lsdException w:name="Date" w:semiHidden="1" w:unhideWhenUsed="1"/>
-    <w:lsdException w:name="Body Text First Indent" w:semiHidden="1" w:unhideWhenUsed="1"/>
-    <w:lsdException w:name="Body Text First Indent 2" w:semiHidden="1" w:unhideWhenUsed="1"/>
-    <w:lsdException w:name="Note Heading" w:semiHidden="1" w:unhideWhenUsed="1"/>
-    <w:lsdException w:name="Body Text 2" w:semiHidden="1" w:unhideWhenUsed="1"/>
-    <w:lsdException w:name="Body Text 3" w:semiHidden="1" w:unhideWhenUsed="1"/>
-    <w:lsdException w:name="Body Text Indent 2" w:semiHidden="1" w:unhideWhenUsed="1"/>
-    <w:lsdException w:name="Body Text Indent 3" w:semiHidden="1" w:unhideWhenUsed="1"/>
-    <w:lsdException w:name="Block Text" w:semiHidden="1" w:unhideWhenUsed="1"/>
-    <w:lsdException w:name="Hyperlink" w:semiHidden="1" w:unhideWhenUsed="1"/>
-    <w:lsdException w:name="FollowedHyperlink" w:semiHidden="1" w:unhideWhenUsed="1"/>
-    <w:lsdException w:name="Strong" w:uiPriority="22" w:qFormat="1"/>
-    <w:lsdException w:name="Emphasis" w:uiPriority="20" w:qFormat="1"/>
-    <w:lsdException w:name="Document Map" w:semiHidden="1" w:unhideWhenUsed="1"/>
-    <w:lsdException w:name="Plain Text" w:semiHidden="1" w:unhideWhenUsed="1"/>
-    <w:lsdException w:name="E-mail Signature" w:semiHidden="1" w:unhideWhenUsed="1"/>
-    <w:lsdException w:name="HTML Top of Form" w:semiHidden="1" w:unhideWhenUsed="1"/>
-    <w:lsdException w:name="HTML Bottom of Form" w:semiHidden="1" w:unhideWhenUsed="1"/>
-    <w:lsdException w:name="Normal (Web)" w:semiHidden="1" w:unhideWhenUsed="1"/>
-    <w:lsdException w:name="HTML Acronym" w:semiHidden="1" w:unhideWhenUsed="1"/>
-    <w:lsdException w:name="HTML Address" w:semiHidden="1" w:unhideWhenUsed="1"/>
-    <w:lsdException w:name="HTML Cite" w:semiHidden="1" w:unhideWhenUsed="1"/>
-    <w:lsdException w:name="HTML Code" w:semiHidden="1" w:unhideWhenUsed="1"/>
-    <w:lsdException w:name="HTML Definition" w:semiHidden="1" w:unhideWhenUsed="1"/>
-    <w:lsdException w:name="HTML Keyboard" w:semiHidden="1" w:unhideWhenUsed="1"/>
-    <w:lsdException w:name="HTML Preformatted" w:semiHidden="1" w:unhideWhenUsed="1"/>
-    <w:lsdException w:name="HTML Sample" w:semiHidden="1" w:unhideWhenUsed="1"/>
-    <w:lsdException w:name="HTML Typewriter" w:semiHidden="1" w:unhideWhenUsed="1"/>
-    <w:lsdException w:name="HTML Variable" w:semiHidden="1" w:unhideWhenUsed="1"/>
-    <w:lsdException w:name="Normal Table" w:semiHidden="1" w:unhideWhenUsed="1"/>
-    <w:lsdException w:name="annotation subject" w:semiHidden="1" w:unhideWhenUsed="1"/>
-    <w:lsdException w:name="No List" w:semiHidden="1" w:unhideWhenUsed="1"/>
-    <w:lsdException w:name="Outline List 1" w:semiHidden="1" w:unhideWhenUsed="1"/>
-    <w:lsdException w:name="Outline List 2" w:semiHidden="1" w:unhideWhenUsed="1"/>
-    <w:lsdException w:name="Outline List 3" w:semiHidden="1" w:unhideWhenUsed="1"/>
-    <w:lsdException w:name="Table Simple 1" w:semiHidden="1" w:unhideWhenUsed="1"/>
-    <w:lsdException w:name="Table Simple 2" w:semiHidden="1" w:unhideWhenUsed="1"/>
-    <w:lsdException w:name="Table Simple 3" w:semiHidden="1" w:unhideWhenUsed="1"/>
-    <w:lsdException w:name="Table Classic 1" w:semiHidden="1" w:unhideWhenUsed="1"/>
-    <w:lsdException w:name="Table Classic 2" w:semiHidden="1" w:unhideWhenUsed="1"/>
-    <w:lsdException w:name="Table Classic 3" w:semiHidden="1" w:unhideWhenUsed="1"/>
-    <w:lsdException w:name="Table Classic 4" w:semiHidden="1" w:unhideWhenUsed="1"/>
-    <w:lsdException w:name="Table Colorful 1" w:semiHidden="1" w:unhideWhenUsed="1"/>
-    <w:lsdException w:name="Table Colorful 2" w:semiHidden="1" w:unhideWhenUsed="1"/>
-    <w:lsdException w:name="Table Colorful 3" w:semiHidden="1" w:unhideWhenUsed="1"/>
-    <w:lsdException w:name="Table Columns 1" w:semiHidden="1" w:unhideWhenUsed="1"/>
-    <w:lsdException w:name="Table Columns 2" w:semiHidden="1" w:unhideWhenUsed="1"/>
-    <w:lsdException w:name="Table Columns 3" w:semiHidden="1" w:unhideWhenUsed="1"/>
-    <w:lsdException w:name="Table Columns 4" w:semiHidden="1" w:unhideWhenUsed="1"/>
-    <w:lsdException w:name="Table Columns 5" w:semiHidden="1" w:unhideWhenUsed="1"/>
-    <w:lsdException w:name="Table Grid 1" w:semiHidden="1" w:unhideWhenUsed="1"/>
-    <w:lsdException w:name="Table Grid 2" w:semiHidden="1" w:unhideWhenUsed="1"/>
-    <w:lsdException w:name="Table Grid 3" w:semiHidden="1" w:unhideWhenUsed="1"/>
-    <w:lsdException w:name="Table Grid 4" w:semiHidden="1" w:unhideWhenUsed="1"/>
-    <w:lsdException w:name="Table Grid 5" w:semiHidden="1" w:unhideWhenUsed="1"/>
-    <w:lsdException w:name="Table Grid 6" w:semiHidden="1" w:unhideWhenUsed="1"/>
-    <w:lsdException w:name="Table Grid 7" w:semiHidden="1" w:unhideWhenUsed="1"/>
-    <w:lsdException w:name="Table Grid 8" w:semiHidden="1" w:unhideWhenUsed="1"/>
-    <w:lsdException w:name="Table List 1" w:semiHidden="1" w:unhideWhenUsed="1"/>
-    <w:lsdException w:name="Table List 2" w:semiHidden="1" w:unhideWhenUsed="1"/>
-    <w:lsdException w:name="Table List 3" w:semiHidden="1" w:unhideWhenUsed="1"/>
-    <w:lsdException w:name="Table List 4" w:semiHidden="1" w:unhideWhenUsed="1"/>
-    <w:lsdException w:name="Table List 5" w:semiHidden="1" w:unhideWhenUsed="1"/>
-    <w:lsdException w:name="Table List 6" w:semiHidden="1" w:unhideWhenUsed="1"/>
-    <w:lsdException w:name="Table List 7" w:semiHidden="1" w:unhideWhenUsed="1"/>
-    <w:lsdException w:name="Table List 8" w:semiHidden="1" w:unhideWhenUsed="1"/>
-    <w:lsdException w:name="Table 3D effects 1" w:semiHidden="1" w:unhideWhenUsed="1"/>
-    <w:lsdException w:name="Table 3D effects 2" w:semiHidden="1" w:unhideWhenUsed="1"/>
-    <w:lsdException w:name="Table 3D effects 3" w:semiHidden="1" w:unhideWhenUsed="1"/>
-    <w:lsdException w:name="Table Contemporary" w:semiHidden="1" w:unhideWhenUsed="1"/>
-    <w:lsdException w:name="Table Elegant" w:semiHidden="1" w:unhideWhenUsed="1"/>
-    <w:lsdException w:name="Table Professional" w:semiHidden="1" w:unhideWhenUsed="1"/>
-    <w:lsdException w:name="Table Subtle 1" w:semiHidden="1" w:unhideWhenUsed="1"/>
-    <w:lsdException w:name="Table Subtle 2" w:semiHidden="1" w:unhideWhenUsed="1"/>
-    <w:lsdException w:name="Table Web 1" w:semiHidden="1" w:unhideWhenUsed="1"/>
-    <w:lsdException w:name="Table Web 2" w:semiHidden="1" w:unhideWhenUsed="1"/>
-    <w:lsdException w:name="Table Web 3" w:semiHidden="1" w:unhideWhenUsed="1"/>
-    <w:lsdException w:name="Balloon Text" w:semiHidden="1" w:unhideWhenUsed="1"/>
-    <w:lsdException w:name="Table Grid" w:uiPriority="39"/>
-    <w:lsdException w:name="Table Theme" w:semiHidden="1" w:unhideWhenUsed="1"/>
-    <w:lsdException w:name="Placeholder Text" w:semiHidden="1"/>
-    <w:lsdException w:name="No Spacing" w:uiPriority="1" w:qFormat="1"/>
-    <w:lsdException w:name="Light Shading" w:uiPriority="60"/>
-    <w:lsdException w:name="Light List" w:uiPriority="61"/>
-    <w:lsdException w:name="Light Grid" w:uiPriority="62"/>
-    <w:lsdException w:name="Medium Shading 1" w:uiPriority="63"/>
-    <w:lsdException w:name="Medium Shading 2" w:uiPriority="64"/>
-    <w:lsdException w:name="Medium List 1" w:uiPriority="65"/>
-    <w:lsdException w:name="Medium List 2" w:uiPriority="66"/>
-    <w:lsdException w:name="Medium Grid 1" w:uiPriority="67"/>
-    <w:lsdException w:name="Medium Grid 2" w:uiPriority="68"/>
-    <w:lsdException w:name="Medium Grid 3" w:uiPriority="69"/>
-    <w:lsdException w:name="Dark List" w:uiPriority="70"/>
-    <w:lsdException w:name="Colorful Shading" w:uiPriority="71"/>
-    <w:lsdException w:name="Colorful List" w:uiPriority="72"/>
-    <w:lsdException w:name="Colorful Grid" w:uiPriority="73"/>
-    <w:lsdException w:name="Light Shading Accent 1" w:uiPriority="60"/>
-    <w:lsdException w:name="Light List Accent 1" w:uiPriority="61"/>
-    <w:lsdException w:name="Light Grid Accent 1" w:uiPriority="62"/>
-    <w:lsdException w:name="Medium Shading 1 Accent 1" w:uiPriority="63"/>
-    <w:lsdException w:name="Medium Shading 2 Accent 1" w:uiPriority="64"/>
-    <w:lsdException w:name="Medium List 1 Accent 1" w:uiPriority="65"/>
-    <w:lsdException w:name="Revision" w:semiHidden="1"/>
-    <w:lsdException w:name="List Paragraph" w:uiPriority="34" w:qFormat="1"/>
-    <w:lsdException w:name="Quote" w:uiPriority="29" w:qFormat="1"/>
-    <w:lsdException w:name="Intense Quote" w:uiPriority="30" w:qFormat="1"/>
-    <w:lsdException w:name="Medium List 2 Accent 1" w:uiPriority="66"/>
-    <w:lsdException w:name="Medium Grid 1 Accent 1" w:uiPriority="67"/>
-    <w:lsdException w:name="Medium Grid 2 Accent 1" w:uiPriority="68"/>
-    <w:lsdException w:name="Medium Grid 3 Accent 1" w:uiPriority="69"/>
-    <w:lsdException w:name="Dark List Accent 1" w:uiPriority="70"/>
-    <w:lsdException w:name="Colorful Shading Accent 1" w:uiPriority="71"/>
-    <w:lsdException w:name="Colorful List Accent 1" w:uiPriority="72"/>
-    <w:lsdException w:name="Colorful Grid Accent 1" w:uiPriority="73"/>
-    <w:lsdException w:name="Light Shading Accent 2" w:uiPriority="60"/>
-    <w:lsdException w:name="Light List Accent 2" w:uiPriority="61"/>
-    <w:lsdException w:name="Light Grid Accent 2" w:uiPriority="62"/>
-    <w:lsdException w:name="Medium Shading 1 Accent 2" w:uiPriority="63"/>
-    <w:lsdException w:name="Medium Shading 2 Accent 2" w:uiPriority="64"/>
-    <w:lsdException w:name="Medium List 1 Accent 2" w:uiPriority="65"/>
-    <w:lsdException w:name="Medium List 2 Accent 2" w:uiPriority="66"/>
-    <w:lsdException w:name="Medium Grid 1 Accent 2" w:uiPriority="67"/>
-    <w:lsdException w:name="Medium Grid 2 Accent 2" w:uiPriority="68"/>
-    <w:lsdException w:name="Medium Grid 3 Accent 2" w:uiPriority="69"/>
-    <w:lsdException w:name="Dark List Accent 2" w:uiPriority="70"/>
-    <w:lsdException w:name="Colorful Shading Accent 2" w:uiPriority="71"/>
-    <w:lsdException w:name="Colorful List Accent 2" w:uiPriority="72"/>
-    <w:lsdException w:name="Colorful Grid Accent 2" w:uiPriority="73"/>
-    <w:lsdException w:name="Light Shading Accent 3" w:uiPriority="60"/>
-    <w:lsdException w:name="Light List Accent 3" w:uiPriority="61"/>
-    <w:lsdException w:name="Light Grid Accent 3" w:uiPriority="62"/>
-    <w:lsdException w:name="Medium Shading 1 Accent 3" w:uiPriority="63"/>
-    <w:lsdException w:name="Medium Shading 2 Accent 3" w:uiPriority="64"/>
-    <w:lsdException w:name="Medium List 1 Accent 3" w:uiPriority="65"/>
-    <w:lsdException w:name="Medium List 2 Accent 3" w:uiPriority="66"/>
-    <w:lsdException w:name="Medium Grid 1 Accent 3" w:uiPriority="67"/>
-    <w:lsdException w:name="Medium Grid 2 Accent 3" w:uiPriority="68"/>
-    <w:lsdException w:name="Medium Grid 3 Accent 3" w:uiPriority="69"/>
-    <w:lsdException w:name="Dark List Accent 3" w:uiPriority="70"/>
-    <w:lsdException w:name="Colorful Shading Accent 3" w:uiPriority="71"/>
-    <w:lsdException w:name="Colorful List Accent 3" w:uiPriority="72"/>
-    <w:lsdException w:name="Colorful Grid Accent 3" w:uiPriority="73"/>
-    <w:lsdException w:name="Light Shading Accent 4" w:uiPriority="60"/>
-    <w:lsdException w:name="Light List Accent 4" w:uiPriority="61"/>
-    <w:lsdException w:name="Light Grid Accent 4" w:uiPriority="62"/>
-    <w:lsdException w:name="Medium Shading 1 Accent 4" w:uiPriority="63"/>
-    <w:lsdException w:name="Medium Shading 2 Accent 4" w:uiPriority="64"/>
-    <w:lsdException w:name="Medium List 1 Accent 4" w:uiPriority="65"/>
-    <w:lsdException w:name="Medium List 2 Accent 4" w:uiPriority="66"/>
-    <w:lsdException w:name="Medium Grid 1 Accent 4" w:uiPriority="67"/>
-    <w:lsdException w:name="Medium Grid 2 Accent 4" w:uiPriority="68"/>
-    <w:lsdException w:name="Medium Grid 3 Accent 4" w:uiPriority="69"/>
-    <w:lsdException w:name="Dark List Accent 4" w:uiPriority="70"/>
-    <w:lsdException w:name="Colorful Shading Accent 4" w:uiPriority="71"/>
-    <w:lsdException w:name="Colorful List Accent 4" w:uiPriority="72"/>
-    <w:lsdException w:name="Colorful Grid Accent 4" w:uiPriority="73"/>
-    <w:lsdException w:name="Light Shading Accent 5" w:uiPriority="60"/>
-    <w:lsdException w:name="Light List Accent 5" w:uiPriority="61"/>
-    <w:lsdException w:name="Light Grid Accent 5" w:uiPriority="62"/>
-    <w:lsdException w:name="Medium Shading 1 Accent 5" w:uiPriority="63"/>
-    <w:lsdException w:name="Medium Shading 2 Accent 5" w:uiPriority="64"/>
-    <w:lsdException w:name="Medium List 1 Accent 5" w:uiPriority="65"/>
-    <w:lsdException w:name="Medium List 2 Accent 5" w:uiPriority="66"/>
-    <w:lsdException w:name="Medium Grid 1 Accent 5" w:uiPriority="67"/>
-    <w:lsdException w:name="Medium Grid 2 Accent 5" w:uiPriority="68"/>
-    <w:lsdException w:name="Medium Grid 3 Accent 5" w:uiPriority="69"/>
-    <w:lsdException w:name="Dark List Accent 5" w:uiPriority="70"/>
-    <w:lsdException w:name="Colorful Shading Accent 5" w:uiPriority="71"/>
-    <w:lsdException w:name="Colorful List Accent 5" w:uiPriority="72"/>
-    <w:lsdException w:name="Colorful Grid Accent 5" w:uiPriority="73"/>
-    <w:lsdException w:name="Light Shading Accent 6" w:uiPriority="60"/>
-    <w:lsdException w:name="Light List Accent 6" w:uiPriority="61"/>
-    <w:lsdException w:name="Light Grid Accent 6" w:uiPriority="62"/>
-    <w:lsdException w:name="Medium Shading 1 Accent 6" w:uiPriority="63"/>
-    <w:lsdException w:name="Medium Shading 2 Accent 6" w:uiPriority="64"/>
-    <w:lsdException w:name="Medium List 1 Accent 6" w:uiPriority="65"/>
-    <w:lsdException w:name="Medium List 2 Accent 6" w:uiPriority="66"/>
-    <w:lsdException w:name="Medium Grid 1 Accent 6" w:uiPriority="67"/>
-    <w:lsdException w:name="Medium Grid 2 Accent 6" w:uiPriority="68"/>
-    <w:lsdException w:name="Medium Grid 3 Accent 6" w:uiPriority="69"/>
-    <w:lsdException w:name="Dark List Accent 6" w:uiPriority="70"/>
-    <w:lsdException w:name="Colorful Shading Accent 6" w:uiPriority="71"/>
-    <w:lsdException w:name="Colorful List Accent 6" w:uiPriority="72"/>
-    <w:lsdException w:name="Colorful Grid Accent 6" w:uiPriority="73"/>
-    <w:lsdException w:name="Subtle Emphasis" w:uiPriority="19" w:qFormat="1"/>
-    <w:lsdException w:name="Intense Emphasis" w:uiPriority="21" w:qFormat="1"/>
-    <w:lsdException w:name="Subtle Reference" w:uiPriority="31" w:qFormat="1"/>
-    <w:lsdException w:name="Intense Reference" w:uiPriority="32" w:qFormat="1"/>
-    <w:lsdException w:name="Book Title" w:uiPriority="33" w:qFormat="1"/>
-    <w:lsdException w:name="Bibliography" w:semiHidden="1" w:uiPriority="37" w:unhideWhenUsed="1"/>
-    <w:lsdException w:name="TOC Heading" w:semiHidden="1" w:uiPriority="39" w:unhideWhenUsed="1" w:qFormat="1"/>
-    <w:lsdException w:name="Plain Table 1" w:uiPriority="41"/>
-    <w:lsdException w:name="Plain Table 2" w:uiPriority="42"/>
-    <w:lsdException w:name="Plain Table 3" w:uiPriority="43"/>
-    <w:lsdException w:name="Plain Table 4" w:uiPriority="44"/>
-    <w:lsdException w:name="Plain Table 5" w:uiPriority="45"/>
-    <w:lsdException w:name="Grid Table Light" w:uiPriority="40"/>
-    <w:lsdException w:name="Grid Table 1 Light" w:uiPriority="46"/>
-    <w:lsdException w:name="Grid Table 2" w:uiPriority="47"/>
-    <w:lsdException w:name="Grid Table 3" w:uiPriority="48"/>
-    <w:lsdException w:name="Grid Table 4" w:uiPriority="49"/>
-    <w:lsdException w:name="Grid Table 5 Dark" w:uiPriority="50"/>
-    <w:lsdException w:name="Grid Table 6 Colorful" w:uiPriority="51"/>
-    <w:lsdException w:name="Grid Table 7 Colorful" w:uiPriority="52"/>
-    <w:lsdException w:name="Grid Table 1 Light Accent 1" w:uiPriority="46"/>
-    <w:lsdException w:name="Grid Table 2 Accent 1" w:uiPriority="47"/>
-    <w:lsdException w:name="Grid Table 3 Accent 1" w:uiPriority="48"/>
-    <w:lsdException w:name="Grid Table 4 Accent 1" w:uiPriority="49"/>
-    <w:lsdException w:name="Grid Table 5 Dark Accent 1" w:uiPriority="50"/>
-    <w:lsdException w:name="Grid Table 6 Colorful Accent 1" w:uiPriority="51"/>
-    <w:lsdException w:name="Grid Table 7 Colorful Accent 1" w:uiPriority="52"/>
-    <w:lsdException w:name="Grid Table 1 Light Accent 2" w:uiPriority="46"/>
-    <w:lsdException w:name="Grid Table 2 Accent 2" w:uiPriority="47"/>
-    <w:lsdException w:name="Grid Table 3 Accent 2" w:uiPriority="48"/>
-    <w:lsdException w:name="Grid Table 4 Accent 2" w:uiPriority="49"/>
-    <w:lsdException w:name="Grid Table 5 Dark Accent 2" w:uiPriority="50"/>
-    <w:lsdException w:name="Grid Table 6 Colorful Accent 2" w:uiPriority="51"/>
-    <w:lsdException w:name="Grid Table 7 Colorful Accent 2" w:uiPriority="52"/>
-    <w:lsdException w:name="Grid Table 1 Light Accent 3" w:uiPriority="46"/>
-    <w:lsdException w:name="Grid Table 2 Accent 3" w:uiPriority="47"/>
-    <w:lsdException w:name="Grid Table 3 Accent 3" w:uiPriority="48"/>
-    <w:lsdException w:name="Grid Table 4 Accent 3" w:uiPriority="49"/>
-    <w:lsdException w:name="Grid Table 5 Dark Accent 3" w:uiPriority="50"/>
-    <w:lsdException w:name="Grid Table 6 Colorful Accent 3" w:uiPriority="51"/>
-    <w:lsdException w:name="Grid Table 7 Colorful Accent 3" w:uiPriority="52"/>
-    <w:lsdException w:name="Grid Table 1 Light Accent 4" w:uiPriority="46"/>
-    <w:lsdException w:name="Grid Table 2 Accent 4" w:uiPriority="47"/>
-    <w:lsdException w:name="Grid Table 3 Accent 4" w:uiPriority="48"/>
-    <w:lsdException w:name="Grid Table 4 Accent 4" w:uiPriority="49"/>
-    <w:lsdException w:name="Grid Table 5 Dark Accent 4" w:uiPriority="50"/>
-    <w:lsdException w:name="Grid Table 6 Colorful Accent 4" w:uiPriority="51"/>
-    <w:lsdException w:name="Grid Table 7 Colorful Accent 4" w:uiPriority="52"/>
-    <w:lsdException w:name="Grid Table 1 Light Accent 5" w:uiPriority="46"/>
-    <w:lsdException w:name="Grid Table 2 Accent 5" w:uiPriority="47"/>
-    <w:lsdException w:name="Grid Table 3 Accent 5" w:uiPriority="48"/>
-    <w:lsdException w:name="Grid Table 4 Accent 5" w:uiPriority="49"/>
-    <w:lsdException w:name="Grid Table 5 Dark Accent 5" w:uiPriority="50"/>
-    <w:lsdException w:name="Grid Table 6 Colorful Accent 5" w:uiPriority="51"/>
-    <w:lsdException w:name="Grid Table 7 Colorful Accent 5" w:uiPriority="52"/>
-    <w:lsdException w:name="Grid Table 1 Light Accent 6" w:uiPriority="46"/>
-    <w:lsdException w:name="Grid Table 2 Accent 6" w:uiPriority="47"/>
-    <w:lsdException w:name="Grid Table 3 Accent 6" w:uiPriority="48"/>
-    <w:lsdException w:name="Grid Table 4 Accent 6" w:uiPriority="49"/>
-    <w:lsdException w:name="Grid Table 5 Dark Accent 6" w:uiPriority="50"/>
-    <w:lsdException w:name="Grid Table 6 Colorful Accent 6" w:uiPriority="51"/>
-    <w:lsdException w:name="Grid Table 7 Colorful Accent 6" w:uiPriority="52"/>
-    <w:lsdException w:name="List Table 1 Light" w:uiPriority="46"/>
-    <w:lsdException w:name="List Table 2" w:uiPriority="47"/>
-    <w:lsdException w:name="List Table 3" w:uiPriority="48"/>
-    <w:lsdException w:name="List Table 4" w:uiPriority="49"/>
-    <w:lsdException w:name="List Table 5 Dark" w:uiPriority="50"/>
-    <w:lsdException w:name="List Table 6 Colorful" w:uiPriority="51"/>
-    <w:lsdException w:name="List Table 7 Colorful" w:uiPriority="52"/>
-    <w:lsdException w:name="List Table 1 Light Accent 1" w:uiPriority="46"/>
-    <w:lsdException w:name="List Table 2 Accent 1" w:uiPriority="47"/>
-    <w:lsdException w:name="List Table 3 Accent 1" w:uiPriority="48"/>
-    <w:lsdException w:name="List Table 4 Accent 1" w:uiPriority="49"/>
-    <w:lsdException w:name="List Table 5 Dark Accent 1" w:uiPriority="50"/>
-    <w:lsdException w:name="List Table 6 Colorful Accent 1" w:uiPriority="51"/>
-    <w:lsdException w:name="List Table 7 Colorful Accent 1" w:uiPriority="52"/>
-    <w:lsdException w:name="List Table 1 Light Accent 2" w:uiPriority="46"/>
-    <w:lsdException w:name="List Table 2 Accent 2" w:uiPriority="47"/>
-    <w:lsdException w:name="List Table 3 Accent 2" w:uiPriority="48"/>
-    <w:lsdException w:name="List Table 4 Accent 2" w:uiPriority="49"/>
-    <w:lsdException w:name="List Table 5 Dark Accent 2" w:uiPriority="50"/>
-    <w:lsdException w:name="List Table 6 Colorful Accent 2" w:uiPriority="51"/>
-    <w:lsdException w:name="List Table 7 Colorful Accent 2" w:uiPriority="52"/>
-    <w:lsdException w:name="List Table 1 Light Accent 3" w:uiPriority="46"/>
-    <w:lsdException w:name="List Table 2 Accent 3" w:uiPriority="47"/>
-    <w:lsdException w:name="List Table 3 Accent 3" w:uiPriority="48"/>
-    <w:lsdException w:name="List Table 4 Accent 3" w:uiPriority="49"/>
-    <w:lsdException w:name="List Table 5 Dark Accent 3" w:uiPriority="50"/>
-    <w:lsdException w:name="List Table 6 Colorful Accent 3" w:uiPriority="51"/>
-    <w:lsdException w:name="List Table 7 Colorful Accent 3" w:uiPriority="52"/>
-    <w:lsdException w:name="List Table 1 Light Accent 4" w:uiPriority="46"/>
-    <w:lsdException w:name="List Table 2 Accent 4" w:uiPriority="47"/>
-    <w:lsdException w:name="List Table 3 Accent 4" w:uiPriority="48"/>
-    <w:lsdException w:name="List Table 4 Accent 4" w:uiPriority="49"/>
-    <w:lsdException w:name="List Table 5 Dark Accent 4" w:uiPriority="50"/>
-    <w:lsdException w:name="List Table 6 Colorful Accent 4" w:uiPriority="51"/>
-    <w:lsdException w:name="List Table 7 Colorful Accent 4" w:uiPriority="52"/>
-    <w:lsdException w:name="List Table 1 Light Accent 5" w:uiPriority="46"/>
-    <w:lsdException w:name="List Table 2 Accent 5" w:uiPriority="47"/>
-    <w:lsdException w:name="List Table 3 Accent 5" w:uiPriority="48"/>
-    <w:lsdException w:name="List Table 4 Accent 5" w:uiPriority="49"/>
-    <w:lsdException w:name="List Table 5 Dark Accent 5" w:uiPriority="50"/>
-    <w:lsdException w:name="List Table 6 Colorful Accent 5" w:uiPriority="51"/>
-    <w:lsdException w:name="List Table 7 Colorful Accent 5" w:uiPriority="52"/>
-    <w:lsdException w:name="List Table 1 Light Accent 6" w:uiPriority="46"/>
-    <w:lsdException w:name="List Table 2 Accent 6" w:uiPriority="47"/>
-    <w:lsdException w:name="List Table 3 Accent 6" w:uiPriority="48"/>
-    <w:lsdException w:name="List Table 4 Accent 6" w:uiPriority="49"/>
-    <w:lsdException w:name="List Table 5 Dark Accent 6" w:uiPriority="50"/>
-    <w:lsdException w:name="List Table 6 Colorful Accent 6" w:uiPriority="51"/>
-    <w:lsdException w:name="List Table 7 Colorful Accent 6" w:uiPriority="52"/>
-  </w:latentStyles>
-  <w:style w:type="paragraph" w:default="1" w:styleId="Normal">
-    <w:name w:val="Normal"/>
-    <w:qFormat/>
-  </w:style>
-  <w:style w:type="character" w:default="1" w:styleId="Fuentedeprrafopredeter">
-    <w:name w:val="Default Paragraph Font"/>
-    <w:uiPriority w:val="1"/>
-    <w:semiHidden/>
-    <w:unhideWhenUsed/>
-  </w:style>
-  <w:style w:type="table" w:default="1" w:styleId="Tablanormal">
-    <w:name w:val="Normal Table"/>
-    <w:uiPriority w:val="99"/>
-    <w:semiHidden/>
-    <w:unhideWhenUsed/>
-    <w:tblPr>
-      <w:tblInd w:w="0" w:type="dxa"/>
-      <w:tblCellMar>
-        <w:top w:w="0" w:type="dxa"/>
-        <w:left w:w="108" w:type="dxa"/>
-        <w:bottom w:w="0" w:type="dxa"/>
-        <w:right w:w="108" w:type="dxa"/>
-      </w:tblCellMar>
-    </w:tblPr>
-  </w:style>
-  <w:style w:type="numbering" w:default="1" w:styleId="Sinlista">
-    <w:name w:val="No List"/>
-    <w:uiPriority w:val="99"/>
-    <w:semiHidden/>
-    <w:unhideWhenUsed/>
-  </w:style>
-</w:styles>
-</file>
-
-<file path=word/glossary/webSettings.xml><?xml version="1.0" encoding="utf-8"?>
-<w:webSettings xmlns:mc="http://schemas.openxmlformats.org/markup-compatibility/2006" xmlns:r="http://schemas.openxmlformats.org/officeDocument/2006/relationships" xmlns:w="http://schemas.openxmlformats.org/wordprocessingml/2006/main" xmlns:w14="http://schemas.microsoft.com/office/word/2010/wordml" xmlns:w15="http://schemas.microsoft.com/office/word/2012/wordml" xmlns:w16se="http://schemas.microsoft.com/office/word/2015/wordml/symex" mc:Ignorable="w14 w15 w16se"/>
 </file>
 
 <file path=word/theme/theme1.xml><?xml version="1.0" encoding="utf-8"?>
@@ -9929,15 +9468,16 @@
 </file>
 
 <file path=customXml/item1.xml><?xml version="1.0" encoding="utf-8"?>
-<?mso-contentType ?>
-<FormTemplates xmlns="http://schemas.microsoft.com/sharepoint/v3/contenttype/forms">
-  <Display>DocumentLibraryForm</Display>
-  <Edit>DocumentLibraryForm</Edit>
-  <New>DocumentLibraryForm</New>
-</FormTemplates>
+<b:Sources xmlns:b="http://schemas.openxmlformats.org/officeDocument/2006/bibliography" xmlns="http://schemas.openxmlformats.org/officeDocument/2006/bibliography" SelectedStyle="\APASixthEditionOfficeOnline.xsl" StyleName="APA" Version="6"/>
 </file>
 
 <file path=customXml/item2.xml><?xml version="1.0" encoding="utf-8"?>
+<p:properties xmlns:p="http://schemas.microsoft.com/office/2006/metadata/properties" xmlns:xsi="http://www.w3.org/2001/XMLSchema-instance" xmlns:pc="http://schemas.microsoft.com/office/infopath/2007/PartnerControls">
+  <documentManagement/>
+</p:properties>
+</file>
+
+<file path=customXml/item3.xml><?xml version="1.0" encoding="utf-8"?>
 <ct:contentTypeSchema xmlns:ct="http://schemas.microsoft.com/office/2006/metadata/contentType" xmlns:ma="http://schemas.microsoft.com/office/2006/metadata/properties/metaAttributes" ct:_="" ma:_="" ma:contentTypeName="Documento" ma:contentTypeID="0x010100E96778489EE7714D8BD12CC105EB918B" ma:contentTypeVersion="2" ma:contentTypeDescription="Crear nuevo documento." ma:contentTypeScope="" ma:versionID="416c5c7ae9b5d54d83875cd3c65194e3">
   <xsd:schema xmlns:xsd="http://www.w3.org/2001/XMLSchema" xmlns:xs="http://www.w3.org/2001/XMLSchema" xmlns:p="http://schemas.microsoft.com/office/2006/metadata/properties" xmlns:ns2="126e8a1c-9ea9-435a-ac89-d06c80d62e30" targetNamespace="http://schemas.microsoft.com/office/2006/metadata/properties" ma:root="true" ma:fieldsID="70a237c842677bd850644f8595079f5e" ns2:_="">
     <xsd:import namespace="126e8a1c-9ea9-435a-ac89-d06c80d62e30"/>
@@ -10069,25 +9609,33 @@
 </ct:contentTypeSchema>
 </file>
 
-<file path=customXml/item3.xml><?xml version="1.0" encoding="utf-8"?>
-<p:properties xmlns:p="http://schemas.microsoft.com/office/2006/metadata/properties" xmlns:xsi="http://www.w3.org/2001/XMLSchema-instance" xmlns:pc="http://schemas.microsoft.com/office/infopath/2007/PartnerControls">
-  <documentManagement/>
-</p:properties>
-</file>
-
 <file path=customXml/item4.xml><?xml version="1.0" encoding="utf-8"?>
-<b:Sources xmlns:b="http://schemas.openxmlformats.org/officeDocument/2006/bibliography" xmlns="http://schemas.openxmlformats.org/officeDocument/2006/bibliography" SelectedStyle="\APASixthEditionOfficeOnline.xsl" StyleName="APA" Version="6"/>
+<?mso-contentType ?>
+<FormTemplates xmlns="http://schemas.microsoft.com/sharepoint/v3/contenttype/forms">
+  <Display>DocumentLibraryForm</Display>
+  <Edit>DocumentLibraryForm</Edit>
+  <New>DocumentLibraryForm</New>
+</FormTemplates>
 </file>
 
 <file path=customXml/itemProps1.xml><?xml version="1.0" encoding="utf-8"?>
-<ds:datastoreItem xmlns:ds="http://schemas.openxmlformats.org/officeDocument/2006/customXml" ds:itemID="{DABAA964-10BA-4DBC-ABF2-CDEAC0FAF7AA}">
+<ds:datastoreItem xmlns:ds="http://schemas.openxmlformats.org/officeDocument/2006/customXml" ds:itemID="{38798A93-35BB-4E36-97F5-7254B21EAFCC}">
   <ds:schemaRefs>
-    <ds:schemaRef ds:uri="http://schemas.microsoft.com/sharepoint/v3/contenttype/forms"/>
+    <ds:schemaRef ds:uri="http://schemas.openxmlformats.org/officeDocument/2006/bibliography"/>
   </ds:schemaRefs>
 </ds:datastoreItem>
 </file>
 
 <file path=customXml/itemProps2.xml><?xml version="1.0" encoding="utf-8"?>
+<ds:datastoreItem xmlns:ds="http://schemas.openxmlformats.org/officeDocument/2006/customXml" ds:itemID="{5F1783E3-BA1C-4CA3-8E32-C9B378BBED03}">
+  <ds:schemaRefs>
+    <ds:schemaRef ds:uri="http://schemas.microsoft.com/office/2006/metadata/properties"/>
+    <ds:schemaRef ds:uri="http://schemas.microsoft.com/office/infopath/2007/PartnerControls"/>
+  </ds:schemaRefs>
+</ds:datastoreItem>
+</file>
+
+<file path=customXml/itemProps3.xml><?xml version="1.0" encoding="utf-8"?>
 <ds:datastoreItem xmlns:ds="http://schemas.openxmlformats.org/officeDocument/2006/customXml" ds:itemID="{90673534-9590-47F8-B0D6-46AB217CB3AD}">
   <ds:schemaRefs>
     <ds:schemaRef ds:uri="http://schemas.microsoft.com/office/2006/metadata/contentType"/>
@@ -10105,26 +9653,10 @@
 </ds:datastoreItem>
 </file>
 
-<file path=customXml/itemProps3.xml><?xml version="1.0" encoding="utf-8"?>
-<ds:datastoreItem xmlns:ds="http://schemas.openxmlformats.org/officeDocument/2006/customXml" ds:itemID="{5F1783E3-BA1C-4CA3-8E32-C9B378BBED03}">
+<file path=customXml/itemProps4.xml><?xml version="1.0" encoding="utf-8"?>
+<ds:datastoreItem xmlns:ds="http://schemas.openxmlformats.org/officeDocument/2006/customXml" ds:itemID="{DABAA964-10BA-4DBC-ABF2-CDEAC0FAF7AA}">
   <ds:schemaRefs>
-    <ds:schemaRef ds:uri="http://purl.org/dc/terms/"/>
-    <ds:schemaRef ds:uri="http://purl.org/dc/dcmitype/"/>
-    <ds:schemaRef ds:uri="http://schemas.microsoft.com/office/2006/metadata/properties"/>
-    <ds:schemaRef ds:uri="http://www.w3.org/XML/1998/namespace"/>
-    <ds:schemaRef ds:uri="http://schemas.microsoft.com/office/2006/documentManagement/types"/>
-    <ds:schemaRef ds:uri="126e8a1c-9ea9-435a-ac89-d06c80d62e30"/>
-    <ds:schemaRef ds:uri="http://purl.org/dc/elements/1.1/"/>
-    <ds:schemaRef ds:uri="http://schemas.microsoft.com/office/infopath/2007/PartnerControls"/>
-    <ds:schemaRef ds:uri="http://schemas.openxmlformats.org/package/2006/metadata/core-properties"/>
-  </ds:schemaRefs>
-</ds:datastoreItem>
-</file>
-
-<file path=customXml/itemProps4.xml><?xml version="1.0" encoding="utf-8"?>
-<ds:datastoreItem xmlns:ds="http://schemas.openxmlformats.org/officeDocument/2006/customXml" ds:itemID="{38798A93-35BB-4E36-97F5-7254B21EAFCC}">
-  <ds:schemaRefs>
-    <ds:schemaRef ds:uri="http://schemas.openxmlformats.org/officeDocument/2006/bibliography"/>
+    <ds:schemaRef ds:uri="http://schemas.microsoft.com/sharepoint/v3/contenttype/forms"/>
   </ds:schemaRefs>
 </ds:datastoreItem>
 </file>
</xml_diff>